<commit_message>
filters, security filter chain, authentication manager - DaoAuthenticationProvider
</commit_message>
<xml_diff>
--- a/spring_behind_the_scenes.docx
+++ b/spring_behind_the_scenes.docx
@@ -5784,6 +5784,7 @@
         <w:keepLines w:val="0"/>
         <w:widowControl/>
         <w:numPr>
+          <w:ilvl w:val="0"/>
           <w:numId w:val="0"/>
         </w:numPr>
         <w:suppressLineNumbers w:val="0"/>
@@ -10249,6 +10250,7 @@
         <w:keepLines w:val="0"/>
         <w:widowControl/>
         <w:numPr>
+          <w:ilvl w:val="0"/>
           <w:numId w:val="0"/>
         </w:numPr>
         <w:suppressLineNumbers w:val="0"/>
@@ -11222,7 +11224,6 @@
           <w:szCs w:val="22"/>
         </w:rPr>
       </w:pPr>
-      <w:bookmarkStart w:id="0" w:name="_GoBack"/>
       <w:r>
         <w:rPr>
           <w:rFonts w:hint="default" w:ascii="Bodoni MT" w:hAnsi="Bodoni MT" w:eastAsia="等线"/>
@@ -11233,7 +11234,6 @@
         </w:rPr>
         <w:t>SpringApplication.run</w:t>
       </w:r>
-      <w:bookmarkEnd w:id="0"/>
       <w:r>
         <w:rPr>
           <w:rFonts w:hint="default" w:ascii="Bodoni MT" w:hAnsi="Bodoni MT" w:eastAsia="等线"/>
@@ -11264,6 +11264,74 @@
           <w:lang w:val="en-IN"/>
         </w:rPr>
         <w:t xml:space="preserve"> is not written in HelloServlet class.</w:t>
+      </w:r>
+    </w:p>
+    <w:p>
+      <w:pPr>
+        <w:keepNext w:val="0"/>
+        <w:keepLines w:val="0"/>
+        <w:widowControl/>
+        <w:numPr>
+          <w:ilvl w:val="1"/>
+          <w:numId w:val="11"/>
+        </w:numPr>
+        <w:suppressLineNumbers w:val="0"/>
+        <w:spacing w:before="0" w:beforeAutospacing="0" w:after="0" w:afterAutospacing="0" w:line="360" w:lineRule="auto"/>
+        <w:ind w:left="840" w:leftChars="0" w:right="0" w:hanging="420" w:firstLineChars="0"/>
+        <w:jc w:val="left"/>
+        <w:rPr>
+          <w:rFonts w:hint="default" w:ascii="Bodoni MT" w:hAnsi="Bodoni MT" w:eastAsia="等线" w:cs="Bodoni MT"/>
+          <w:sz w:val="22"/>
+          <w:szCs w:val="22"/>
+        </w:rPr>
+      </w:pPr>
+      <w:r>
+        <w:rPr>
+          <w:rFonts w:hint="default" w:ascii="Bodoni MT" w:hAnsi="Bodoni MT" w:eastAsia="等线"/>
+          <w:b/>
+          <w:bCs/>
+          <w:sz w:val="22"/>
+          <w:szCs w:val="22"/>
+          <w:lang w:val="en-IN"/>
+        </w:rPr>
+        <w:t xml:space="preserve">port </w:t>
+      </w:r>
+      <w:r>
+        <w:rPr>
+          <w:rFonts w:hint="default" w:ascii="Bodoni MT" w:hAnsi="Bodoni MT" w:eastAsia="等线"/>
+          <w:b w:val="0"/>
+          <w:bCs w:val="0"/>
+          <w:sz w:val="22"/>
+          <w:szCs w:val="22"/>
+          <w:lang w:val="en-IN"/>
+        </w:rPr>
+        <w:t xml:space="preserve">will be </w:t>
+      </w:r>
+      <w:r>
+        <w:rPr>
+          <w:rFonts w:hint="default" w:ascii="Bodoni MT" w:hAnsi="Bodoni MT" w:eastAsia="等线"/>
+          <w:b w:val="0"/>
+          <w:bCs w:val="0"/>
+          <w:i/>
+          <w:iCs/>
+          <w:sz w:val="22"/>
+          <w:szCs w:val="22"/>
+          <w:lang w:val="en-IN"/>
+        </w:rPr>
+        <w:t>8080</w:t>
+      </w:r>
+      <w:r>
+        <w:rPr>
+          <w:rFonts w:hint="default" w:ascii="Bodoni MT" w:hAnsi="Bodoni MT" w:eastAsia="等线"/>
+          <w:b w:val="0"/>
+          <w:bCs w:val="0"/>
+          <w:i w:val="0"/>
+          <w:iCs w:val="0"/>
+          <w:sz w:val="22"/>
+          <w:szCs w:val="22"/>
+          <w:lang w:val="en-IN"/>
+        </w:rPr>
+        <w:t xml:space="preserve"> by default &amp; for this you don’t need to set the port explicitly; if you want to run on some other port then you can set the port;</w:t>
       </w:r>
     </w:p>
     <w:p>
@@ -11796,6 +11864,33 @@
           <w:szCs w:val="22"/>
         </w:rPr>
       </w:pPr>
+      <w:r>
+        <w:rPr>
+          <w:rFonts w:hint="default" w:ascii="Bodoni MT" w:hAnsi="Bodoni MT" w:eastAsia="等线" w:cs="Bodoni MT"/>
+          <w:sz w:val="22"/>
+          <w:szCs w:val="22"/>
+          <w:lang w:val="en-IN"/>
+        </w:rPr>
+        <w:t>f</w:t>
+      </w:r>
+    </w:p>
+    <w:p>
+      <w:pPr>
+        <w:rPr>
+          <w:rFonts w:hint="default" w:ascii="Bodoni MT" w:hAnsi="Bodoni MT" w:eastAsia="等线" w:cs="Bodoni MT"/>
+          <w:sz w:val="22"/>
+          <w:szCs w:val="22"/>
+        </w:rPr>
+      </w:pPr>
+      <w:r>
+        <w:rPr>
+          <w:rFonts w:hint="default" w:ascii="Bodoni MT" w:hAnsi="Bodoni MT" w:eastAsia="等线" w:cs="Bodoni MT"/>
+          <w:sz w:val="22"/>
+          <w:szCs w:val="22"/>
+          <w:lang w:val="en-IN"/>
+        </w:rPr>
+        <w:br w:type="page"/>
+      </w:r>
     </w:p>
     <w:p>
       <w:pPr>
@@ -11812,20 +11907,28 @@
         <w:jc w:val="left"/>
         <w:rPr>
           <w:rFonts w:hint="default" w:ascii="Bodoni MT" w:hAnsi="Bodoni MT" w:eastAsia="等线" w:cs="Bodoni MT"/>
-          <w:sz w:val="22"/>
-          <w:szCs w:val="22"/>
-        </w:rPr>
-      </w:pPr>
-      <w:r>
-        <w:rPr>
-          <w:rFonts w:hint="default" w:ascii="Bodoni MT" w:hAnsi="Bodoni MT" w:eastAsia="等线" w:cs="Bodoni MT"/>
-          <w:color w:val="auto"/>
-          <w:kern w:val="0"/>
-          <w:sz w:val="22"/>
-          <w:szCs w:val="22"/>
-          <w:lang w:val="en-IN" w:eastAsia="zh-CN" w:bidi="ar"/>
-        </w:rPr>
-        <w:t>F</w:t>
+          <w:b/>
+          <w:bCs/>
+          <w:color w:val="002060"/>
+          <w:sz w:val="30"/>
+          <w:szCs w:val="30"/>
+          <w:highlight w:val="lightGray"/>
+          <w:u w:val="single"/>
+        </w:rPr>
+      </w:pPr>
+      <w:r>
+        <w:rPr>
+          <w:rFonts w:hint="default" w:ascii="Bodoni MT" w:hAnsi="Bodoni MT" w:eastAsia="等线" w:cs="Bodoni MT"/>
+          <w:b/>
+          <w:bCs/>
+          <w:color w:val="002060"/>
+          <w:sz w:val="30"/>
+          <w:szCs w:val="30"/>
+          <w:highlight w:val="lightGray"/>
+          <w:u w:val="single"/>
+          <w:lang w:val="en-IN"/>
+        </w:rPr>
+        <w:t>Injection of Beans to the variable of type ancestor Interface?</w:t>
       </w:r>
     </w:p>
     <w:p>
@@ -11850,13 +11953,22 @@
       <w:r>
         <w:rPr>
           <w:rFonts w:hint="default" w:ascii="Bodoni MT" w:hAnsi="Bodoni MT" w:eastAsia="等线" w:cs="Bodoni MT"/>
-          <w:color w:val="auto"/>
-          <w:kern w:val="0"/>
-          <w:sz w:val="22"/>
-          <w:szCs w:val="22"/>
-          <w:lang w:val="en-IN" w:eastAsia="zh-CN" w:bidi="ar"/>
-        </w:rPr>
-        <w:t>Ff</w:t>
+          <w:sz w:val="22"/>
+          <w:szCs w:val="22"/>
+          <w:lang w:val="en-IN"/>
+        </w:rPr>
+        <w:t xml:space="preserve">Lets say one interface is there </w:t>
+      </w:r>
+      <w:r>
+        <w:rPr>
+          <w:rFonts w:hint="default" w:ascii="Bodoni MT" w:hAnsi="Bodoni MT" w:eastAsia="等线" w:cs="Bodoni MT"/>
+          <w:b/>
+          <w:bCs/>
+          <w:sz w:val="22"/>
+          <w:szCs w:val="22"/>
+          <w:lang w:val="en-IN"/>
+        </w:rPr>
+        <w:t>I</w:t>
       </w:r>
     </w:p>
     <w:p>
@@ -11881,13 +11993,57 @@
       <w:r>
         <w:rPr>
           <w:rFonts w:hint="default" w:ascii="Bodoni MT" w:hAnsi="Bodoni MT" w:eastAsia="等线" w:cs="Bodoni MT"/>
-          <w:color w:val="auto"/>
-          <w:kern w:val="0"/>
-          <w:sz w:val="22"/>
-          <w:szCs w:val="22"/>
-          <w:lang w:val="en-IN" w:eastAsia="zh-CN" w:bidi="ar"/>
-        </w:rPr>
-        <w:t>F</w:t>
+          <w:b w:val="0"/>
+          <w:bCs w:val="0"/>
+          <w:sz w:val="22"/>
+          <w:szCs w:val="22"/>
+          <w:lang w:val="en-IN"/>
+        </w:rPr>
+        <w:t xml:space="preserve">Lets say we create one class </w:t>
+      </w:r>
+      <w:r>
+        <w:rPr>
+          <w:rFonts w:hint="default" w:ascii="Bodoni MT" w:hAnsi="Bodoni MT" w:eastAsia="等线" w:cs="Bodoni MT"/>
+          <w:b/>
+          <w:bCs/>
+          <w:sz w:val="22"/>
+          <w:szCs w:val="22"/>
+          <w:lang w:val="en-IN"/>
+        </w:rPr>
+        <w:t>C</w:t>
+      </w:r>
+      <w:r>
+        <w:rPr>
+          <w:rFonts w:hint="default" w:ascii="Bodoni MT" w:hAnsi="Bodoni MT" w:eastAsia="等线" w:cs="Bodoni MT"/>
+          <w:b w:val="0"/>
+          <w:bCs w:val="0"/>
+          <w:sz w:val="22"/>
+          <w:szCs w:val="22"/>
+          <w:lang w:val="en-IN"/>
+        </w:rPr>
+        <w:t xml:space="preserve"> implementing that interface </w:t>
+      </w:r>
+      <w:r>
+        <w:rPr>
+          <w:rFonts w:hint="default" w:ascii="Bodoni MT" w:hAnsi="Bodoni MT" w:eastAsia="等线" w:cs="Bodoni MT"/>
+          <w:b/>
+          <w:bCs/>
+          <w:sz w:val="22"/>
+          <w:szCs w:val="22"/>
+          <w:lang w:val="en-IN"/>
+        </w:rPr>
+        <w:t>I</w:t>
+      </w:r>
+      <w:r>
+        <w:rPr>
+          <w:rFonts w:hint="default" w:ascii="Bodoni MT" w:hAnsi="Bodoni MT" w:eastAsia="等线" w:cs="Bodoni MT"/>
+          <w:b w:val="0"/>
+          <w:bCs w:val="0"/>
+          <w:sz w:val="22"/>
+          <w:szCs w:val="22"/>
+          <w:lang w:val="en-IN"/>
+        </w:rPr>
+        <w:t xml:space="preserve"> and we are creating a bean of this class.</w:t>
       </w:r>
     </w:p>
     <w:p>
@@ -11912,13 +12068,57 @@
       <w:r>
         <w:rPr>
           <w:rFonts w:hint="default" w:ascii="Bodoni MT" w:hAnsi="Bodoni MT" w:eastAsia="等线" w:cs="Bodoni MT"/>
-          <w:color w:val="auto"/>
-          <w:kern w:val="0"/>
-          <w:sz w:val="22"/>
-          <w:szCs w:val="22"/>
-          <w:lang w:val="en-IN" w:eastAsia="zh-CN" w:bidi="ar"/>
-        </w:rPr>
-        <w:t>F</w:t>
+          <w:b w:val="0"/>
+          <w:bCs w:val="0"/>
+          <w:sz w:val="22"/>
+          <w:szCs w:val="22"/>
+          <w:lang w:val="en-IN"/>
+        </w:rPr>
+        <w:t xml:space="preserve">Lets say one more class is there </w:t>
+      </w:r>
+      <w:r>
+        <w:rPr>
+          <w:rFonts w:hint="default" w:ascii="Bodoni MT" w:hAnsi="Bodoni MT" w:eastAsia="等线" w:cs="Bodoni MT"/>
+          <w:b/>
+          <w:bCs/>
+          <w:sz w:val="22"/>
+          <w:szCs w:val="22"/>
+          <w:lang w:val="en-IN"/>
+        </w:rPr>
+        <w:t>Cx</w:t>
+      </w:r>
+      <w:r>
+        <w:rPr>
+          <w:rFonts w:hint="default" w:ascii="Bodoni MT" w:hAnsi="Bodoni MT" w:eastAsia="等线" w:cs="Bodoni MT"/>
+          <w:b w:val="0"/>
+          <w:bCs w:val="0"/>
+          <w:sz w:val="22"/>
+          <w:szCs w:val="22"/>
+          <w:lang w:val="en-IN"/>
+        </w:rPr>
+        <w:t xml:space="preserve"> implementing that interface </w:t>
+      </w:r>
+      <w:r>
+        <w:rPr>
+          <w:rFonts w:hint="default" w:ascii="Bodoni MT" w:hAnsi="Bodoni MT" w:eastAsia="等线" w:cs="Bodoni MT"/>
+          <w:b/>
+          <w:bCs/>
+          <w:sz w:val="22"/>
+          <w:szCs w:val="22"/>
+          <w:lang w:val="en-IN"/>
+        </w:rPr>
+        <w:t>I</w:t>
+      </w:r>
+      <w:r>
+        <w:rPr>
+          <w:rFonts w:hint="default" w:ascii="Bodoni MT" w:hAnsi="Bodoni MT" w:eastAsia="等线" w:cs="Bodoni MT"/>
+          <w:b w:val="0"/>
+          <w:bCs w:val="0"/>
+          <w:sz w:val="22"/>
+          <w:szCs w:val="22"/>
+          <w:lang w:val="en-IN"/>
+        </w:rPr>
+        <w:t xml:space="preserve"> which is already being auto-configured by Spring.</w:t>
       </w:r>
     </w:p>
     <w:p>
@@ -11943,13 +12143,1148 @@
       <w:r>
         <w:rPr>
           <w:rFonts w:hint="default" w:ascii="Bodoni MT" w:hAnsi="Bodoni MT" w:eastAsia="等线" w:cs="Bodoni MT"/>
-          <w:color w:val="auto"/>
-          <w:kern w:val="0"/>
-          <w:sz w:val="22"/>
-          <w:szCs w:val="22"/>
-          <w:lang w:val="en-IN" w:eastAsia="zh-CN" w:bidi="ar"/>
-        </w:rPr>
-        <w:t>F</w:t>
+          <w:b w:val="0"/>
+          <w:bCs w:val="0"/>
+          <w:sz w:val="22"/>
+          <w:szCs w:val="22"/>
+          <w:lang w:val="en-IN"/>
+        </w:rPr>
+        <w:t xml:space="preserve">In this case, whatever variables are there which are of type </w:t>
+      </w:r>
+      <w:r>
+        <w:rPr>
+          <w:rFonts w:hint="default" w:ascii="Bodoni MT" w:hAnsi="Bodoni MT" w:eastAsia="等线" w:cs="Bodoni MT"/>
+          <w:b/>
+          <w:bCs/>
+          <w:sz w:val="22"/>
+          <w:szCs w:val="22"/>
+          <w:lang w:val="en-IN"/>
+        </w:rPr>
+        <w:t>I</w:t>
+      </w:r>
+      <w:r>
+        <w:rPr>
+          <w:rFonts w:hint="default" w:ascii="Bodoni MT" w:hAnsi="Bodoni MT" w:eastAsia="等线" w:cs="Bodoni MT"/>
+          <w:b w:val="0"/>
+          <w:bCs w:val="0"/>
+          <w:sz w:val="22"/>
+          <w:szCs w:val="22"/>
+          <w:lang w:val="en-IN"/>
+        </w:rPr>
+        <w:t xml:space="preserve">, our bean i.e. </w:t>
+      </w:r>
+      <w:r>
+        <w:rPr>
+          <w:rFonts w:hint="default" w:ascii="Bodoni MT" w:hAnsi="Bodoni MT" w:eastAsia="等线" w:cs="Bodoni MT"/>
+          <w:b/>
+          <w:bCs/>
+          <w:sz w:val="22"/>
+          <w:szCs w:val="22"/>
+          <w:lang w:val="en-IN"/>
+        </w:rPr>
+        <w:t xml:space="preserve">object of type </w:t>
+      </w:r>
+      <w:r>
+        <w:rPr>
+          <w:rFonts w:hint="default" w:ascii="Bodoni MT" w:hAnsi="Bodoni MT" w:eastAsia="等线" w:cs="Bodoni MT"/>
+          <w:b/>
+          <w:bCs/>
+          <w:i/>
+          <w:iCs/>
+          <w:sz w:val="22"/>
+          <w:szCs w:val="22"/>
+          <w:lang w:val="en-IN"/>
+        </w:rPr>
+        <w:t>C</w:t>
+      </w:r>
+      <w:r>
+        <w:rPr>
+          <w:rFonts w:hint="default" w:ascii="Bodoni MT" w:hAnsi="Bodoni MT" w:eastAsia="等线" w:cs="Bodoni MT"/>
+          <w:b w:val="0"/>
+          <w:bCs w:val="0"/>
+          <w:i/>
+          <w:iCs/>
+          <w:sz w:val="22"/>
+          <w:szCs w:val="22"/>
+          <w:lang w:val="en-IN"/>
+        </w:rPr>
+        <w:t xml:space="preserve"> </w:t>
+      </w:r>
+      <w:r>
+        <w:rPr>
+          <w:rFonts w:hint="default" w:ascii="Bodoni MT" w:hAnsi="Bodoni MT" w:eastAsia="等线" w:cs="Bodoni MT"/>
+          <w:b w:val="0"/>
+          <w:bCs w:val="0"/>
+          <w:i w:val="0"/>
+          <w:iCs w:val="0"/>
+          <w:sz w:val="22"/>
+          <w:szCs w:val="22"/>
+          <w:lang w:val="en-IN"/>
+        </w:rPr>
+        <w:t xml:space="preserve">will be auto-injected to those variables of type </w:t>
+      </w:r>
+      <w:r>
+        <w:rPr>
+          <w:rFonts w:hint="default" w:ascii="Bodoni MT" w:hAnsi="Bodoni MT" w:eastAsia="等线" w:cs="Bodoni MT"/>
+          <w:b/>
+          <w:bCs/>
+          <w:i w:val="0"/>
+          <w:iCs w:val="0"/>
+          <w:sz w:val="22"/>
+          <w:szCs w:val="22"/>
+          <w:lang w:val="en-IN"/>
+        </w:rPr>
+        <w:t>I</w:t>
+      </w:r>
+      <w:r>
+        <w:rPr>
+          <w:rFonts w:hint="default" w:ascii="Bodoni MT" w:hAnsi="Bodoni MT" w:eastAsia="等线" w:cs="Bodoni MT"/>
+          <w:b w:val="0"/>
+          <w:bCs w:val="0"/>
+          <w:i w:val="0"/>
+          <w:iCs w:val="0"/>
+          <w:sz w:val="22"/>
+          <w:szCs w:val="22"/>
+          <w:lang w:val="en-IN"/>
+        </w:rPr>
+        <w:t>.</w:t>
+      </w:r>
+    </w:p>
+    <w:p>
+      <w:pPr>
+        <w:rPr>
+          <w:rFonts w:hint="default" w:ascii="Bodoni MT" w:hAnsi="Bodoni MT" w:eastAsia="等线" w:cs="Bodoni MT"/>
+          <w:sz w:val="22"/>
+          <w:szCs w:val="22"/>
+        </w:rPr>
+      </w:pPr>
+      <w:r>
+        <w:rPr>
+          <w:rFonts w:hint="default" w:ascii="Bodoni MT" w:hAnsi="Bodoni MT" w:eastAsia="等线" w:cs="Bodoni MT"/>
+          <w:b w:val="0"/>
+          <w:bCs w:val="0"/>
+          <w:i w:val="0"/>
+          <w:iCs w:val="0"/>
+          <w:sz w:val="22"/>
+          <w:szCs w:val="22"/>
+          <w:lang w:val="en-IN"/>
+        </w:rPr>
+        <w:br w:type="page"/>
+      </w:r>
+    </w:p>
+    <w:p>
+      <w:pPr>
+        <w:keepNext w:val="0"/>
+        <w:keepLines w:val="0"/>
+        <w:widowControl/>
+        <w:numPr>
+          <w:ilvl w:val="0"/>
+          <w:numId w:val="12"/>
+        </w:numPr>
+        <w:suppressLineNumbers w:val="0"/>
+        <w:spacing w:before="0" w:beforeAutospacing="0" w:after="0" w:afterAutospacing="0" w:line="360" w:lineRule="auto"/>
+        <w:ind w:left="420" w:leftChars="0" w:right="0" w:hanging="420" w:firstLineChars="0"/>
+        <w:jc w:val="left"/>
+        <w:rPr>
+          <w:rFonts w:hint="default" w:ascii="Bodoni MT" w:hAnsi="Bodoni MT" w:eastAsia="等线" w:cs="Bodoni MT"/>
+          <w:color w:val="002060"/>
+          <w:sz w:val="30"/>
+          <w:szCs w:val="30"/>
+          <w:highlight w:val="lightGray"/>
+        </w:rPr>
+      </w:pPr>
+      <w:r>
+        <w:rPr>
+          <w:rFonts w:hint="default" w:ascii="Bodoni MT" w:hAnsi="Bodoni MT" w:eastAsia="等线" w:cs="Bodoni MT"/>
+          <w:b/>
+          <w:bCs/>
+          <w:color w:val="002060"/>
+          <w:kern w:val="0"/>
+          <w:sz w:val="30"/>
+          <w:szCs w:val="30"/>
+          <w:highlight w:val="lightGray"/>
+          <w:lang w:val="en-US" w:eastAsia="zh-CN" w:bidi="ar"/>
+        </w:rPr>
+        <w:t>Spring Filter Behind the Scene</w:t>
+      </w:r>
+      <w:r>
+        <w:rPr>
+          <w:rFonts w:hint="default" w:ascii="Bodoni MT" w:hAnsi="Bodoni MT" w:eastAsia="等线" w:cs="Bodoni MT"/>
+          <w:b w:val="0"/>
+          <w:bCs w:val="0"/>
+          <w:color w:val="002060"/>
+          <w:kern w:val="0"/>
+          <w:sz w:val="30"/>
+          <w:szCs w:val="30"/>
+          <w:highlight w:val="lightGray"/>
+          <w:lang w:val="en-US" w:eastAsia="zh-CN" w:bidi="ar"/>
+        </w:rPr>
+        <w:t xml:space="preserve"> </w:t>
+      </w:r>
+    </w:p>
+    <w:p>
+      <w:pPr>
+        <w:keepNext w:val="0"/>
+        <w:keepLines w:val="0"/>
+        <w:widowControl/>
+        <w:numPr>
+          <w:ilvl w:val="0"/>
+          <w:numId w:val="12"/>
+        </w:numPr>
+        <w:suppressLineNumbers w:val="0"/>
+        <w:spacing w:before="0" w:beforeAutospacing="0" w:after="0" w:afterAutospacing="0" w:line="360" w:lineRule="auto"/>
+        <w:ind w:left="420" w:leftChars="0" w:right="0" w:hanging="420" w:firstLineChars="0"/>
+        <w:jc w:val="left"/>
+        <w:rPr>
+          <w:rFonts w:hint="default" w:ascii="Bodoni MT" w:hAnsi="Bodoni MT" w:eastAsia="等线" w:cs="Bodoni MT"/>
+          <w:sz w:val="22"/>
+          <w:szCs w:val="22"/>
+        </w:rPr>
+      </w:pPr>
+      <w:r>
+        <w:rPr>
+          <w:rFonts w:hint="default" w:ascii="Bodoni MT" w:hAnsi="Bodoni MT" w:eastAsia="等线" w:cs="Bodoni MT"/>
+          <w:color w:val="auto"/>
+          <w:kern w:val="0"/>
+          <w:sz w:val="22"/>
+          <w:szCs w:val="22"/>
+          <w:lang w:val="en-US" w:eastAsia="zh-CN" w:bidi="ar"/>
+        </w:rPr>
+        <w:t xml:space="preserve">What we see, </w:t>
+      </w:r>
+      <w:r>
+        <w:rPr>
+          <w:rFonts w:hint="default" w:ascii="Bodoni MT" w:hAnsi="Bodoni MT" w:eastAsia="等线" w:cs="Bodoni MT"/>
+          <w:b/>
+          <w:bCs/>
+          <w:color w:val="auto"/>
+          <w:kern w:val="0"/>
+          <w:sz w:val="22"/>
+          <w:szCs w:val="22"/>
+          <w:lang w:val="en-US" w:eastAsia="zh-CN" w:bidi="ar"/>
+        </w:rPr>
+        <w:t>chain of filters are being executed in between Servlet Container and Servlet</w:t>
+      </w:r>
+      <w:r>
+        <w:rPr>
+          <w:rFonts w:hint="default" w:ascii="Bodoni MT" w:hAnsi="Bodoni MT" w:eastAsia="等线" w:cs="Bodoni MT"/>
+          <w:b w:val="0"/>
+          <w:bCs w:val="0"/>
+          <w:color w:val="auto"/>
+          <w:kern w:val="0"/>
+          <w:sz w:val="22"/>
+          <w:szCs w:val="22"/>
+          <w:lang w:val="en-US" w:eastAsia="zh-CN" w:bidi="ar"/>
+        </w:rPr>
+        <w:t>.</w:t>
+      </w:r>
+    </w:p>
+    <w:p>
+      <w:pPr>
+        <w:keepNext w:val="0"/>
+        <w:keepLines w:val="0"/>
+        <w:widowControl/>
+        <w:numPr>
+          <w:ilvl w:val="1"/>
+          <w:numId w:val="12"/>
+        </w:numPr>
+        <w:suppressLineNumbers w:val="0"/>
+        <w:spacing w:before="0" w:beforeAutospacing="0" w:after="0" w:afterAutospacing="0" w:line="360" w:lineRule="auto"/>
+        <w:ind w:left="840" w:leftChars="0" w:right="0" w:hanging="420" w:firstLineChars="0"/>
+        <w:jc w:val="left"/>
+        <w:rPr>
+          <w:rFonts w:hint="default" w:ascii="Bodoni MT" w:hAnsi="Bodoni MT" w:eastAsia="等线" w:cs="Bodoni MT"/>
+          <w:sz w:val="22"/>
+          <w:szCs w:val="22"/>
+        </w:rPr>
+      </w:pPr>
+      <w:r>
+        <w:rPr>
+          <w:rFonts w:hint="default" w:ascii="Bodoni MT" w:hAnsi="Bodoni MT" w:eastAsia="等线" w:cs="Bodoni MT"/>
+          <w:color w:val="auto"/>
+          <w:kern w:val="0"/>
+          <w:sz w:val="22"/>
+          <w:szCs w:val="22"/>
+          <w:lang w:val="en-US" w:eastAsia="zh-CN" w:bidi="ar"/>
+        </w:rPr>
+        <w:t xml:space="preserve">One </w:t>
+      </w:r>
+      <w:r>
+        <w:rPr>
+          <w:rFonts w:hint="default" w:ascii="Bodoni MT" w:hAnsi="Bodoni MT" w:eastAsia="等线" w:cs="Bodoni MT"/>
+          <w:b/>
+          <w:bCs/>
+          <w:color w:val="auto"/>
+          <w:kern w:val="0"/>
+          <w:sz w:val="22"/>
+          <w:szCs w:val="22"/>
+          <w:lang w:val="en-US" w:eastAsia="zh-CN" w:bidi="ar"/>
+        </w:rPr>
+        <w:t>servlet containers</w:t>
+      </w:r>
+      <w:r>
+        <w:rPr>
+          <w:rFonts w:hint="default" w:ascii="Bodoni MT" w:hAnsi="Bodoni MT" w:eastAsia="等线" w:cs="Bodoni MT"/>
+          <w:b w:val="0"/>
+          <w:bCs w:val="0"/>
+          <w:color w:val="auto"/>
+          <w:kern w:val="0"/>
+          <w:sz w:val="22"/>
+          <w:szCs w:val="22"/>
+          <w:lang w:val="en-US" w:eastAsia="zh-CN" w:bidi="ar"/>
+        </w:rPr>
+        <w:t xml:space="preserve"> can have many filters, many servlets; but in case of spring we have only one Servlet which is </w:t>
+      </w:r>
+      <w:r>
+        <w:rPr>
+          <w:rFonts w:hint="default" w:ascii="Bodoni MT" w:hAnsi="Bodoni MT" w:eastAsia="等线" w:cs="Bodoni MT"/>
+          <w:b/>
+          <w:bCs/>
+          <w:color w:val="auto"/>
+          <w:kern w:val="0"/>
+          <w:sz w:val="22"/>
+          <w:szCs w:val="22"/>
+          <w:lang w:val="en-US" w:eastAsia="zh-CN" w:bidi="ar"/>
+        </w:rPr>
+        <w:t>DispathcerServlet</w:t>
+      </w:r>
+      <w:r>
+        <w:rPr>
+          <w:rFonts w:hint="default" w:ascii="Bodoni MT" w:hAnsi="Bodoni MT" w:eastAsia="等线" w:cs="Bodoni MT"/>
+          <w:b w:val="0"/>
+          <w:bCs w:val="0"/>
+          <w:color w:val="auto"/>
+          <w:kern w:val="0"/>
+          <w:sz w:val="22"/>
+          <w:szCs w:val="22"/>
+          <w:lang w:val="en-US" w:eastAsia="zh-CN" w:bidi="ar"/>
+        </w:rPr>
+        <w:t>.</w:t>
+      </w:r>
+    </w:p>
+    <w:p>
+      <w:pPr>
+        <w:keepNext w:val="0"/>
+        <w:keepLines w:val="0"/>
+        <w:widowControl/>
+        <w:numPr>
+          <w:ilvl w:val="1"/>
+          <w:numId w:val="12"/>
+        </w:numPr>
+        <w:suppressLineNumbers w:val="0"/>
+        <w:spacing w:before="0" w:beforeAutospacing="0" w:after="0" w:afterAutospacing="0" w:line="360" w:lineRule="auto"/>
+        <w:ind w:left="840" w:leftChars="0" w:right="0" w:hanging="420" w:firstLineChars="0"/>
+        <w:jc w:val="left"/>
+        <w:rPr>
+          <w:rFonts w:hint="default" w:ascii="Bodoni MT" w:hAnsi="Bodoni MT" w:eastAsia="等线" w:cs="Bodoni MT"/>
+          <w:sz w:val="22"/>
+          <w:szCs w:val="22"/>
+        </w:rPr>
+      </w:pPr>
+      <w:r>
+        <w:rPr>
+          <w:rFonts w:hint="default" w:ascii="Bodoni MT" w:hAnsi="Bodoni MT" w:eastAsia="等线" w:cs="Bodoni MT"/>
+          <w:b w:val="0"/>
+          <w:bCs w:val="0"/>
+          <w:color w:val="auto"/>
+          <w:kern w:val="0"/>
+          <w:sz w:val="22"/>
+          <w:szCs w:val="22"/>
+          <w:lang w:val="en-US" w:eastAsia="zh-CN" w:bidi="ar"/>
+        </w:rPr>
+        <w:t xml:space="preserve">And, its not by limitation, but by design spring make sures only one </w:t>
+      </w:r>
+      <w:r>
+        <w:rPr>
+          <w:rFonts w:hint="default" w:ascii="Bodoni MT" w:hAnsi="Bodoni MT" w:eastAsia="等线" w:cs="Bodoni MT"/>
+          <w:b/>
+          <w:bCs/>
+          <w:color w:val="auto"/>
+          <w:kern w:val="0"/>
+          <w:sz w:val="22"/>
+          <w:szCs w:val="22"/>
+          <w:lang w:val="en-US" w:eastAsia="zh-CN" w:bidi="ar"/>
+        </w:rPr>
+        <w:t>Filter</w:t>
+      </w:r>
+      <w:r>
+        <w:rPr>
+          <w:rFonts w:hint="default" w:ascii="Bodoni MT" w:hAnsi="Bodoni MT" w:eastAsia="等线" w:cs="Bodoni MT"/>
+          <w:b w:val="0"/>
+          <w:bCs w:val="0"/>
+          <w:color w:val="auto"/>
+          <w:kern w:val="0"/>
+          <w:sz w:val="22"/>
+          <w:szCs w:val="22"/>
+          <w:lang w:val="en-US" w:eastAsia="zh-CN" w:bidi="ar"/>
+        </w:rPr>
+        <w:t xml:space="preserve"> should be there in between </w:t>
+      </w:r>
+      <w:r>
+        <w:rPr>
+          <w:rFonts w:hint="default" w:ascii="Bodoni MT" w:hAnsi="Bodoni MT" w:eastAsia="等线" w:cs="Bodoni MT"/>
+          <w:b/>
+          <w:bCs/>
+          <w:color w:val="auto"/>
+          <w:kern w:val="0"/>
+          <w:sz w:val="22"/>
+          <w:szCs w:val="22"/>
+          <w:lang w:val="en-US" w:eastAsia="zh-CN" w:bidi="ar"/>
+        </w:rPr>
+        <w:t>Servlet Container</w:t>
+      </w:r>
+      <w:r>
+        <w:rPr>
+          <w:rFonts w:hint="default" w:ascii="Bodoni MT" w:hAnsi="Bodoni MT" w:eastAsia="等线" w:cs="Bodoni MT"/>
+          <w:b w:val="0"/>
+          <w:bCs w:val="0"/>
+          <w:color w:val="auto"/>
+          <w:kern w:val="0"/>
+          <w:sz w:val="22"/>
+          <w:szCs w:val="22"/>
+          <w:lang w:val="en-US" w:eastAsia="zh-CN" w:bidi="ar"/>
+        </w:rPr>
+        <w:t xml:space="preserve"> (tomcat in our case) and </w:t>
+      </w:r>
+      <w:r>
+        <w:rPr>
+          <w:rFonts w:hint="default" w:ascii="Bodoni MT" w:hAnsi="Bodoni MT" w:eastAsia="等线" w:cs="Bodoni MT"/>
+          <w:b/>
+          <w:bCs/>
+          <w:color w:val="auto"/>
+          <w:kern w:val="0"/>
+          <w:sz w:val="22"/>
+          <w:szCs w:val="22"/>
+          <w:lang w:val="en-US" w:eastAsia="zh-CN" w:bidi="ar"/>
+        </w:rPr>
+        <w:t>Servlet</w:t>
+      </w:r>
+      <w:r>
+        <w:rPr>
+          <w:rFonts w:hint="default" w:ascii="Bodoni MT" w:hAnsi="Bodoni MT" w:eastAsia="等线" w:cs="Bodoni MT"/>
+          <w:b w:val="0"/>
+          <w:bCs w:val="0"/>
+          <w:color w:val="auto"/>
+          <w:kern w:val="0"/>
+          <w:sz w:val="22"/>
+          <w:szCs w:val="22"/>
+          <w:lang w:val="en-US" w:eastAsia="zh-CN" w:bidi="ar"/>
+        </w:rPr>
+        <w:t xml:space="preserve"> (DispatcherServlet).</w:t>
+      </w:r>
+    </w:p>
+    <w:p>
+      <w:pPr>
+        <w:keepNext w:val="0"/>
+        <w:keepLines w:val="0"/>
+        <w:widowControl/>
+        <w:numPr>
+          <w:ilvl w:val="1"/>
+          <w:numId w:val="12"/>
+        </w:numPr>
+        <w:suppressLineNumbers w:val="0"/>
+        <w:spacing w:before="0" w:beforeAutospacing="0" w:after="0" w:afterAutospacing="0" w:line="360" w:lineRule="auto"/>
+        <w:ind w:left="840" w:leftChars="0" w:right="0" w:hanging="420" w:firstLineChars="0"/>
+        <w:jc w:val="left"/>
+        <w:rPr>
+          <w:rFonts w:hint="default" w:ascii="Bodoni MT" w:hAnsi="Bodoni MT" w:eastAsia="等线" w:cs="Bodoni MT"/>
+          <w:color w:val="0070C0"/>
+          <w:sz w:val="22"/>
+          <w:szCs w:val="22"/>
+        </w:rPr>
+      </w:pPr>
+      <w:r>
+        <w:rPr>
+          <w:rFonts w:hint="default" w:ascii="Bodoni MT" w:hAnsi="Bodoni MT" w:eastAsia="等线" w:cs="Bodoni MT"/>
+          <w:color w:val="0070C0"/>
+          <w:kern w:val="0"/>
+          <w:sz w:val="22"/>
+          <w:szCs w:val="22"/>
+          <w:lang w:val="en-US" w:eastAsia="zh-CN" w:bidi="ar"/>
+        </w:rPr>
+        <w:t>So, only</w:t>
+      </w:r>
+      <w:r>
+        <w:rPr>
+          <w:rFonts w:hint="default" w:ascii="Bodoni MT" w:hAnsi="Bodoni MT" w:eastAsia="等线" w:cs="Bodoni MT"/>
+          <w:b/>
+          <w:bCs/>
+          <w:color w:val="0070C0"/>
+          <w:kern w:val="0"/>
+          <w:sz w:val="22"/>
+          <w:szCs w:val="22"/>
+          <w:lang w:val="en-US" w:eastAsia="zh-CN" w:bidi="ar"/>
+        </w:rPr>
+        <w:t xml:space="preserve"> one Filter</w:t>
+      </w:r>
+      <w:r>
+        <w:rPr>
+          <w:rFonts w:hint="default" w:ascii="Bodoni MT" w:hAnsi="Bodoni MT" w:eastAsia="等线" w:cs="Bodoni MT"/>
+          <w:b w:val="0"/>
+          <w:bCs w:val="0"/>
+          <w:color w:val="0070C0"/>
+          <w:kern w:val="0"/>
+          <w:sz w:val="22"/>
+          <w:szCs w:val="22"/>
+          <w:lang w:val="en-US" w:eastAsia="zh-CN" w:bidi="ar"/>
+        </w:rPr>
+        <w:t xml:space="preserve"> should be able to handle </w:t>
+      </w:r>
+      <w:r>
+        <w:rPr>
+          <w:rFonts w:hint="default" w:ascii="Bodoni MT" w:hAnsi="Bodoni MT" w:eastAsia="等线" w:cs="Bodoni MT"/>
+          <w:b/>
+          <w:bCs/>
+          <w:color w:val="0070C0"/>
+          <w:kern w:val="0"/>
+          <w:sz w:val="22"/>
+          <w:szCs w:val="22"/>
+          <w:lang w:val="en-US" w:eastAsia="zh-CN" w:bidi="ar"/>
+        </w:rPr>
+        <w:t>multiple Filter Chains</w:t>
+      </w:r>
+      <w:r>
+        <w:rPr>
+          <w:rFonts w:hint="default" w:ascii="Bodoni MT" w:hAnsi="Bodoni MT" w:eastAsia="等线" w:cs="Bodoni MT"/>
+          <w:b w:val="0"/>
+          <w:bCs w:val="0"/>
+          <w:color w:val="0070C0"/>
+          <w:kern w:val="0"/>
+          <w:sz w:val="22"/>
+          <w:szCs w:val="22"/>
+          <w:lang w:val="en-US" w:eastAsia="zh-CN" w:bidi="ar"/>
+        </w:rPr>
+        <w:t xml:space="preserve"> where </w:t>
+      </w:r>
+      <w:r>
+        <w:rPr>
+          <w:rFonts w:hint="default" w:ascii="Bodoni MT" w:hAnsi="Bodoni MT" w:eastAsia="等线" w:cs="Bodoni MT"/>
+          <w:b/>
+          <w:bCs/>
+          <w:color w:val="0070C0"/>
+          <w:kern w:val="0"/>
+          <w:sz w:val="22"/>
+          <w:szCs w:val="22"/>
+          <w:lang w:val="en-US" w:eastAsia="zh-CN" w:bidi="ar"/>
+        </w:rPr>
+        <w:t>each chain contains multiple Filters</w:t>
+      </w:r>
+      <w:r>
+        <w:rPr>
+          <w:rFonts w:hint="default" w:ascii="Bodoni MT" w:hAnsi="Bodoni MT" w:eastAsia="等线" w:cs="Bodoni MT"/>
+          <w:b w:val="0"/>
+          <w:bCs w:val="0"/>
+          <w:color w:val="0070C0"/>
+          <w:kern w:val="0"/>
+          <w:sz w:val="22"/>
+          <w:szCs w:val="22"/>
+          <w:lang w:val="en-US" w:eastAsia="zh-CN" w:bidi="ar"/>
+        </w:rPr>
+        <w:t>.</w:t>
+      </w:r>
+    </w:p>
+    <w:p>
+      <w:pPr>
+        <w:keepNext w:val="0"/>
+        <w:keepLines w:val="0"/>
+        <w:widowControl/>
+        <w:numPr>
+          <w:ilvl w:val="2"/>
+          <w:numId w:val="12"/>
+        </w:numPr>
+        <w:suppressLineNumbers w:val="0"/>
+        <w:spacing w:before="0" w:beforeAutospacing="0" w:after="0" w:afterAutospacing="0" w:line="360" w:lineRule="auto"/>
+        <w:ind w:left="1260" w:leftChars="0" w:right="0" w:hanging="420" w:firstLineChars="0"/>
+        <w:jc w:val="left"/>
+        <w:rPr>
+          <w:rFonts w:hint="default" w:ascii="Bodoni MT" w:hAnsi="Bodoni MT" w:eastAsia="等线" w:cs="Bodoni MT"/>
+          <w:sz w:val="22"/>
+          <w:szCs w:val="22"/>
+        </w:rPr>
+      </w:pPr>
+      <w:r>
+        <w:rPr>
+          <w:rFonts w:hint="default" w:ascii="Bodoni MT" w:hAnsi="Bodoni MT" w:eastAsia="等线" w:cs="Bodoni MT"/>
+          <w:color w:val="auto"/>
+          <w:kern w:val="0"/>
+          <w:sz w:val="22"/>
+          <w:szCs w:val="22"/>
+          <w:lang w:val="en-US" w:eastAsia="zh-CN" w:bidi="ar"/>
+        </w:rPr>
+        <w:t xml:space="preserve">its like </w:t>
+      </w:r>
+      <w:r>
+        <w:rPr>
+          <w:rFonts w:hint="default" w:ascii="Bodoni MT" w:hAnsi="Bodoni MT" w:eastAsia="等线" w:cs="Bodoni MT"/>
+          <w:b/>
+          <w:bCs/>
+          <w:color w:val="auto"/>
+          <w:kern w:val="0"/>
+          <w:sz w:val="22"/>
+          <w:szCs w:val="22"/>
+          <w:lang w:val="en-US" w:eastAsia="zh-CN" w:bidi="ar"/>
+        </w:rPr>
+        <w:t>one object</w:t>
+      </w:r>
+      <w:r>
+        <w:rPr>
+          <w:rFonts w:hint="default" w:ascii="Bodoni MT" w:hAnsi="Bodoni MT" w:eastAsia="等线" w:cs="Bodoni MT"/>
+          <w:color w:val="auto"/>
+          <w:kern w:val="0"/>
+          <w:sz w:val="22"/>
+          <w:szCs w:val="22"/>
+          <w:lang w:val="en-US" w:eastAsia="zh-CN" w:bidi="ar"/>
+        </w:rPr>
+        <w:t xml:space="preserve"> is equivalent to </w:t>
+      </w:r>
+      <w:r>
+        <w:rPr>
+          <w:rFonts w:hint="default" w:ascii="Bodoni MT" w:hAnsi="Bodoni MT" w:eastAsia="等线" w:cs="Bodoni MT"/>
+          <w:b/>
+          <w:bCs/>
+          <w:color w:val="auto"/>
+          <w:kern w:val="0"/>
+          <w:sz w:val="22"/>
+          <w:szCs w:val="22"/>
+          <w:lang w:val="en-US" w:eastAsia="zh-CN" w:bidi="ar"/>
+        </w:rPr>
+        <w:t>list of</w:t>
+      </w:r>
+      <w:r>
+        <w:rPr>
+          <w:rFonts w:hint="default" w:ascii="Bodoni MT" w:hAnsi="Bodoni MT" w:eastAsia="等线" w:cs="Bodoni MT"/>
+          <w:color w:val="auto"/>
+          <w:kern w:val="0"/>
+          <w:sz w:val="22"/>
+          <w:szCs w:val="22"/>
+          <w:lang w:val="en-US" w:eastAsia="zh-CN" w:bidi="ar"/>
+        </w:rPr>
+        <w:t xml:space="preserve"> </w:t>
+      </w:r>
+      <w:r>
+        <w:rPr>
+          <w:rFonts w:hint="default" w:ascii="Bodoni MT" w:hAnsi="Bodoni MT" w:eastAsia="等线" w:cs="Bodoni MT"/>
+          <w:b/>
+          <w:bCs/>
+          <w:i/>
+          <w:iCs/>
+          <w:color w:val="auto"/>
+          <w:kern w:val="0"/>
+          <w:sz w:val="22"/>
+          <w:szCs w:val="22"/>
+          <w:lang w:val="en-US" w:eastAsia="zh-CN" w:bidi="ar"/>
+        </w:rPr>
+        <w:t>list of the same object</w:t>
+      </w:r>
+      <w:r>
+        <w:rPr>
+          <w:rFonts w:hint="default" w:ascii="Bodoni MT" w:hAnsi="Bodoni MT" w:eastAsia="等线" w:cs="Bodoni MT"/>
+          <w:color w:val="auto"/>
+          <w:kern w:val="0"/>
+          <w:sz w:val="22"/>
+          <w:szCs w:val="22"/>
+          <w:lang w:val="en-US" w:eastAsia="zh-CN" w:bidi="ar"/>
+        </w:rPr>
+        <w:t>.</w:t>
+      </w:r>
+    </w:p>
+    <w:p>
+      <w:pPr>
+        <w:keepNext w:val="0"/>
+        <w:keepLines w:val="0"/>
+        <w:widowControl/>
+        <w:numPr>
+          <w:ilvl w:val="1"/>
+          <w:numId w:val="12"/>
+        </w:numPr>
+        <w:suppressLineNumbers w:val="0"/>
+        <w:spacing w:before="0" w:beforeAutospacing="0" w:after="0" w:afterAutospacing="0" w:line="360" w:lineRule="auto"/>
+        <w:ind w:left="840" w:leftChars="0" w:right="0" w:hanging="420" w:firstLineChars="0"/>
+        <w:jc w:val="left"/>
+        <w:rPr>
+          <w:rFonts w:hint="default" w:ascii="Bodoni MT" w:hAnsi="Bodoni MT" w:eastAsia="等线" w:cs="Bodoni MT"/>
+          <w:sz w:val="22"/>
+          <w:szCs w:val="22"/>
+        </w:rPr>
+      </w:pPr>
+      <w:r>
+        <w:rPr>
+          <w:rFonts w:hint="default" w:ascii="Bodoni MT" w:hAnsi="Bodoni MT" w:eastAsia="等线" w:cs="Bodoni MT"/>
+          <w:color w:val="auto"/>
+          <w:kern w:val="0"/>
+          <w:sz w:val="22"/>
+          <w:szCs w:val="22"/>
+          <w:lang w:val="en-US" w:eastAsia="zh-CN" w:bidi="ar"/>
+        </w:rPr>
+        <w:t xml:space="preserve">So, </w:t>
+      </w:r>
+      <w:r>
+        <w:rPr>
+          <w:rFonts w:hint="default" w:ascii="Bodoni MT" w:hAnsi="Bodoni MT" w:eastAsia="等线" w:cs="Bodoni MT"/>
+          <w:b/>
+          <w:bCs/>
+          <w:color w:val="auto"/>
+          <w:kern w:val="0"/>
+          <w:sz w:val="22"/>
+          <w:szCs w:val="22"/>
+          <w:lang w:val="en-US" w:eastAsia="zh-CN" w:bidi="ar"/>
+        </w:rPr>
+        <w:t>FilterChainProxy</w:t>
+      </w:r>
+      <w:r>
+        <w:rPr>
+          <w:rFonts w:hint="default" w:ascii="Bodoni MT" w:hAnsi="Bodoni MT" w:eastAsia="等线" w:cs="Bodoni MT"/>
+          <w:b w:val="0"/>
+          <w:bCs w:val="0"/>
+          <w:color w:val="auto"/>
+          <w:kern w:val="0"/>
+          <w:sz w:val="22"/>
+          <w:szCs w:val="22"/>
+          <w:lang w:val="en-US" w:eastAsia="zh-CN" w:bidi="ar"/>
+        </w:rPr>
+        <w:t xml:space="preserve"> was introduced which implements </w:t>
+      </w:r>
+      <w:r>
+        <w:rPr>
+          <w:rFonts w:hint="default" w:ascii="Bodoni MT" w:hAnsi="Bodoni MT" w:eastAsia="等线" w:cs="Bodoni MT"/>
+          <w:b/>
+          <w:bCs/>
+          <w:color w:val="auto"/>
+          <w:kern w:val="0"/>
+          <w:sz w:val="22"/>
+          <w:szCs w:val="22"/>
+          <w:lang w:val="en-US" w:eastAsia="zh-CN" w:bidi="ar"/>
+        </w:rPr>
+        <w:t>Filter</w:t>
+      </w:r>
+      <w:r>
+        <w:rPr>
+          <w:rFonts w:hint="default" w:ascii="Bodoni MT" w:hAnsi="Bodoni MT" w:eastAsia="等线" w:cs="Bodoni MT"/>
+          <w:b w:val="0"/>
+          <w:bCs w:val="0"/>
+          <w:color w:val="auto"/>
+          <w:kern w:val="0"/>
+          <w:sz w:val="22"/>
+          <w:szCs w:val="22"/>
+          <w:lang w:val="en-US" w:eastAsia="zh-CN" w:bidi="ar"/>
+        </w:rPr>
+        <w:t xml:space="preserve">. And it contains the list of </w:t>
+      </w:r>
+      <w:r>
+        <w:rPr>
+          <w:rFonts w:hint="default" w:ascii="Bodoni MT" w:hAnsi="Bodoni MT" w:eastAsia="等线" w:cs="Bodoni MT"/>
+          <w:b/>
+          <w:bCs/>
+          <w:color w:val="auto"/>
+          <w:kern w:val="0"/>
+          <w:sz w:val="22"/>
+          <w:szCs w:val="22"/>
+          <w:lang w:val="en-US" w:eastAsia="zh-CN" w:bidi="ar"/>
+        </w:rPr>
+        <w:t>SecurityFilterChain</w:t>
+      </w:r>
+      <w:r>
+        <w:rPr>
+          <w:rFonts w:hint="default" w:ascii="Bodoni MT" w:hAnsi="Bodoni MT" w:eastAsia="等线" w:cs="Bodoni MT"/>
+          <w:b w:val="0"/>
+          <w:bCs w:val="0"/>
+          <w:color w:val="auto"/>
+          <w:kern w:val="0"/>
+          <w:sz w:val="22"/>
+          <w:szCs w:val="22"/>
+          <w:lang w:val="en-US" w:eastAsia="zh-CN" w:bidi="ar"/>
+        </w:rPr>
+        <w:t xml:space="preserve"> objects.</w:t>
+      </w:r>
+      <w:bookmarkStart w:id="0" w:name="_GoBack"/>
+      <w:bookmarkEnd w:id="0"/>
+    </w:p>
+    <w:p>
+      <w:pPr>
+        <w:keepNext w:val="0"/>
+        <w:keepLines w:val="0"/>
+        <w:widowControl/>
+        <w:numPr>
+          <w:ilvl w:val="2"/>
+          <w:numId w:val="12"/>
+        </w:numPr>
+        <w:suppressLineNumbers w:val="0"/>
+        <w:spacing w:before="0" w:beforeAutospacing="0" w:after="0" w:afterAutospacing="0" w:line="360" w:lineRule="auto"/>
+        <w:ind w:left="1260" w:leftChars="0" w:right="0" w:hanging="420" w:firstLineChars="0"/>
+        <w:jc w:val="left"/>
+        <w:rPr>
+          <w:rFonts w:hint="default" w:ascii="Bodoni MT" w:hAnsi="Bodoni MT" w:eastAsia="等线" w:cs="Bodoni MT"/>
+          <w:sz w:val="22"/>
+          <w:szCs w:val="22"/>
+        </w:rPr>
+      </w:pPr>
+      <w:r>
+        <w:rPr>
+          <w:rFonts w:hint="default" w:ascii="Bodoni MT" w:hAnsi="Bodoni MT" w:eastAsia="等线" w:cs="Bodoni MT"/>
+          <w:b w:val="0"/>
+          <w:bCs w:val="0"/>
+          <w:color w:val="auto"/>
+          <w:kern w:val="0"/>
+          <w:sz w:val="22"/>
+          <w:szCs w:val="22"/>
+          <w:lang w:val="en-US" w:eastAsia="zh-CN" w:bidi="ar"/>
+        </w:rPr>
+        <w:t xml:space="preserve">And the thing is, this </w:t>
+      </w:r>
+      <w:r>
+        <w:rPr>
+          <w:rFonts w:hint="default" w:ascii="Bodoni MT" w:hAnsi="Bodoni MT" w:eastAsia="等线" w:cs="Bodoni MT"/>
+          <w:b/>
+          <w:bCs/>
+          <w:i/>
+          <w:iCs/>
+          <w:color w:val="auto"/>
+          <w:kern w:val="0"/>
+          <w:sz w:val="22"/>
+          <w:szCs w:val="22"/>
+          <w:lang w:val="en-US" w:eastAsia="zh-CN" w:bidi="ar"/>
+        </w:rPr>
+        <w:t>SecurityFilterChain</w:t>
+      </w:r>
+      <w:r>
+        <w:rPr>
+          <w:rFonts w:hint="default" w:ascii="Bodoni MT" w:hAnsi="Bodoni MT" w:eastAsia="等线" w:cs="Bodoni MT"/>
+          <w:b w:val="0"/>
+          <w:bCs w:val="0"/>
+          <w:i/>
+          <w:iCs/>
+          <w:color w:val="auto"/>
+          <w:kern w:val="0"/>
+          <w:sz w:val="22"/>
+          <w:szCs w:val="22"/>
+          <w:lang w:val="en-US" w:eastAsia="zh-CN" w:bidi="ar"/>
+        </w:rPr>
+        <w:t xml:space="preserve"> </w:t>
+      </w:r>
+      <w:r>
+        <w:rPr>
+          <w:rFonts w:hint="default" w:ascii="Bodoni MT" w:hAnsi="Bodoni MT" w:eastAsia="等线" w:cs="Bodoni MT"/>
+          <w:b w:val="0"/>
+          <w:bCs w:val="0"/>
+          <w:i w:val="0"/>
+          <w:iCs w:val="0"/>
+          <w:color w:val="auto"/>
+          <w:kern w:val="0"/>
+          <w:sz w:val="22"/>
+          <w:szCs w:val="22"/>
+          <w:lang w:val="en-US" w:eastAsia="zh-CN" w:bidi="ar"/>
+        </w:rPr>
+        <w:t xml:space="preserve">class contains a method </w:t>
+      </w:r>
+      <w:r>
+        <w:rPr>
+          <w:rFonts w:hint="default" w:ascii="Bodoni MT" w:hAnsi="Bodoni MT" w:eastAsia="等线" w:cs="Bodoni MT"/>
+          <w:b/>
+          <w:bCs/>
+          <w:i w:val="0"/>
+          <w:iCs w:val="0"/>
+          <w:color w:val="auto"/>
+          <w:kern w:val="0"/>
+          <w:sz w:val="22"/>
+          <w:szCs w:val="22"/>
+          <w:lang w:val="en-US" w:eastAsia="zh-CN" w:bidi="ar"/>
+        </w:rPr>
+        <w:t>getFilters()</w:t>
+      </w:r>
+      <w:r>
+        <w:rPr>
+          <w:rFonts w:hint="default" w:ascii="Bodoni MT" w:hAnsi="Bodoni MT" w:eastAsia="等线" w:cs="Bodoni MT"/>
+          <w:b w:val="0"/>
+          <w:bCs w:val="0"/>
+          <w:i w:val="0"/>
+          <w:iCs w:val="0"/>
+          <w:color w:val="auto"/>
+          <w:kern w:val="0"/>
+          <w:sz w:val="22"/>
+          <w:szCs w:val="22"/>
+          <w:lang w:val="en-US" w:eastAsia="zh-CN" w:bidi="ar"/>
+        </w:rPr>
+        <w:t xml:space="preserve"> which returns a list of </w:t>
+      </w:r>
+      <w:r>
+        <w:rPr>
+          <w:rFonts w:hint="default" w:ascii="Bodoni MT" w:hAnsi="Bodoni MT" w:eastAsia="等线" w:cs="Bodoni MT"/>
+          <w:b/>
+          <w:bCs/>
+          <w:i w:val="0"/>
+          <w:iCs w:val="0"/>
+          <w:color w:val="auto"/>
+          <w:kern w:val="0"/>
+          <w:sz w:val="22"/>
+          <w:szCs w:val="22"/>
+          <w:lang w:val="en-US" w:eastAsia="zh-CN" w:bidi="ar"/>
+        </w:rPr>
+        <w:t>Filter</w:t>
+      </w:r>
+      <w:r>
+        <w:rPr>
+          <w:rFonts w:hint="default" w:ascii="Bodoni MT" w:hAnsi="Bodoni MT" w:eastAsia="等线" w:cs="Bodoni MT"/>
+          <w:b w:val="0"/>
+          <w:bCs w:val="0"/>
+          <w:i w:val="0"/>
+          <w:iCs w:val="0"/>
+          <w:color w:val="auto"/>
+          <w:kern w:val="0"/>
+          <w:sz w:val="22"/>
+          <w:szCs w:val="22"/>
+          <w:lang w:val="en-US" w:eastAsia="zh-CN" w:bidi="ar"/>
+        </w:rPr>
+        <w:t xml:space="preserve"> objects.</w:t>
+      </w:r>
+    </w:p>
+    <w:p>
+      <w:pPr>
+        <w:keepNext w:val="0"/>
+        <w:keepLines w:val="0"/>
+        <w:widowControl/>
+        <w:numPr>
+          <w:ilvl w:val="1"/>
+          <w:numId w:val="12"/>
+        </w:numPr>
+        <w:suppressLineNumbers w:val="0"/>
+        <w:spacing w:before="0" w:beforeAutospacing="0" w:after="0" w:afterAutospacing="0" w:line="360" w:lineRule="auto"/>
+        <w:ind w:left="840" w:leftChars="0" w:right="0" w:hanging="420" w:firstLineChars="0"/>
+        <w:jc w:val="left"/>
+        <w:rPr>
+          <w:rFonts w:hint="default" w:ascii="Bodoni MT" w:hAnsi="Bodoni MT" w:eastAsia="等线" w:cs="Bodoni MT"/>
+          <w:sz w:val="22"/>
+          <w:szCs w:val="22"/>
+        </w:rPr>
+      </w:pPr>
+      <w:r>
+        <w:rPr>
+          <w:rFonts w:hint="default" w:ascii="Bodoni MT" w:hAnsi="Bodoni MT" w:eastAsia="等线" w:cs="Bodoni MT"/>
+          <w:b w:val="0"/>
+          <w:bCs w:val="0"/>
+          <w:i w:val="0"/>
+          <w:iCs w:val="0"/>
+          <w:color w:val="auto"/>
+          <w:kern w:val="0"/>
+          <w:sz w:val="22"/>
+          <w:szCs w:val="22"/>
+          <w:lang w:val="en-US" w:eastAsia="zh-CN" w:bidi="ar"/>
+        </w:rPr>
+        <w:t xml:space="preserve">So now, we can return </w:t>
+      </w:r>
+      <w:r>
+        <w:rPr>
+          <w:rFonts w:hint="default" w:ascii="Bodoni MT" w:hAnsi="Bodoni MT" w:eastAsia="等线" w:cs="Bodoni MT"/>
+          <w:b/>
+          <w:bCs/>
+          <w:i w:val="0"/>
+          <w:iCs w:val="0"/>
+          <w:color w:val="auto"/>
+          <w:kern w:val="0"/>
+          <w:sz w:val="22"/>
+          <w:szCs w:val="22"/>
+          <w:lang w:val="en-US" w:eastAsia="zh-CN" w:bidi="ar"/>
+        </w:rPr>
+        <w:t>FilterChainProxy</w:t>
+      </w:r>
+      <w:r>
+        <w:rPr>
+          <w:rFonts w:hint="default" w:ascii="Bodoni MT" w:hAnsi="Bodoni MT" w:eastAsia="等线" w:cs="Bodoni MT"/>
+          <w:b w:val="0"/>
+          <w:bCs w:val="0"/>
+          <w:i w:val="0"/>
+          <w:iCs w:val="0"/>
+          <w:color w:val="auto"/>
+          <w:kern w:val="0"/>
+          <w:sz w:val="22"/>
+          <w:szCs w:val="22"/>
+          <w:lang w:val="en-US" w:eastAsia="zh-CN" w:bidi="ar"/>
+        </w:rPr>
+        <w:t xml:space="preserve"> object instead of </w:t>
+      </w:r>
+      <w:r>
+        <w:rPr>
+          <w:rFonts w:hint="default" w:ascii="Bodoni MT" w:hAnsi="Bodoni MT" w:eastAsia="等线" w:cs="Bodoni MT"/>
+          <w:b/>
+          <w:bCs/>
+          <w:i w:val="0"/>
+          <w:iCs w:val="0"/>
+          <w:color w:val="auto"/>
+          <w:kern w:val="0"/>
+          <w:sz w:val="22"/>
+          <w:szCs w:val="22"/>
+          <w:lang w:val="en-US" w:eastAsia="zh-CN" w:bidi="ar"/>
+        </w:rPr>
+        <w:t>Filter</w:t>
+      </w:r>
+      <w:r>
+        <w:rPr>
+          <w:rFonts w:hint="default" w:ascii="Bodoni MT" w:hAnsi="Bodoni MT" w:eastAsia="等线" w:cs="Bodoni MT"/>
+          <w:b w:val="0"/>
+          <w:bCs w:val="0"/>
+          <w:i w:val="0"/>
+          <w:iCs w:val="0"/>
+          <w:color w:val="auto"/>
+          <w:kern w:val="0"/>
+          <w:sz w:val="22"/>
+          <w:szCs w:val="22"/>
+          <w:lang w:val="en-US" w:eastAsia="zh-CN" w:bidi="ar"/>
+        </w:rPr>
+        <w:t xml:space="preserve"> because </w:t>
+      </w:r>
+      <w:r>
+        <w:rPr>
+          <w:rFonts w:hint="default" w:ascii="Bodoni MT" w:hAnsi="Bodoni MT" w:eastAsia="等线" w:cs="Bodoni MT"/>
+          <w:b w:val="0"/>
+          <w:bCs w:val="0"/>
+          <w:i/>
+          <w:iCs/>
+          <w:color w:val="auto"/>
+          <w:kern w:val="0"/>
+          <w:sz w:val="22"/>
+          <w:szCs w:val="22"/>
+          <w:lang w:val="en-US" w:eastAsia="zh-CN" w:bidi="ar"/>
+        </w:rPr>
+        <w:t>FilterChainProxy</w:t>
+      </w:r>
+      <w:r>
+        <w:rPr>
+          <w:rFonts w:hint="default" w:ascii="Bodoni MT" w:hAnsi="Bodoni MT" w:eastAsia="等线" w:cs="Bodoni MT"/>
+          <w:b w:val="0"/>
+          <w:bCs w:val="0"/>
+          <w:i w:val="0"/>
+          <w:iCs w:val="0"/>
+          <w:color w:val="auto"/>
+          <w:kern w:val="0"/>
+          <w:sz w:val="22"/>
+          <w:szCs w:val="22"/>
+          <w:lang w:val="en-US" w:eastAsia="zh-CN" w:bidi="ar"/>
+        </w:rPr>
+        <w:t xml:space="preserve"> is nothing but the child of </w:t>
+      </w:r>
+      <w:r>
+        <w:rPr>
+          <w:rFonts w:hint="default" w:ascii="Bodoni MT" w:hAnsi="Bodoni MT" w:eastAsia="等线" w:cs="Bodoni MT"/>
+          <w:b w:val="0"/>
+          <w:bCs w:val="0"/>
+          <w:i/>
+          <w:iCs/>
+          <w:color w:val="auto"/>
+          <w:kern w:val="0"/>
+          <w:sz w:val="22"/>
+          <w:szCs w:val="22"/>
+          <w:lang w:val="en-US" w:eastAsia="zh-CN" w:bidi="ar"/>
+        </w:rPr>
+        <w:t>Filter</w:t>
+      </w:r>
+      <w:r>
+        <w:rPr>
+          <w:rFonts w:hint="default" w:ascii="Bodoni MT" w:hAnsi="Bodoni MT" w:eastAsia="等线" w:cs="Bodoni MT"/>
+          <w:b w:val="0"/>
+          <w:bCs w:val="0"/>
+          <w:i w:val="0"/>
+          <w:iCs w:val="0"/>
+          <w:color w:val="auto"/>
+          <w:kern w:val="0"/>
+          <w:sz w:val="22"/>
+          <w:szCs w:val="22"/>
+          <w:lang w:val="en-US" w:eastAsia="zh-CN" w:bidi="ar"/>
+        </w:rPr>
+        <w:t>.</w:t>
+      </w:r>
+    </w:p>
+    <w:p>
+      <w:pPr>
+        <w:keepNext w:val="0"/>
+        <w:keepLines w:val="0"/>
+        <w:widowControl/>
+        <w:numPr>
+          <w:ilvl w:val="2"/>
+          <w:numId w:val="12"/>
+        </w:numPr>
+        <w:suppressLineNumbers w:val="0"/>
+        <w:spacing w:before="0" w:beforeAutospacing="0" w:after="0" w:afterAutospacing="0" w:line="360" w:lineRule="auto"/>
+        <w:ind w:left="1260" w:leftChars="0" w:right="0" w:hanging="420" w:firstLineChars="0"/>
+        <w:jc w:val="left"/>
+        <w:rPr>
+          <w:rFonts w:hint="default" w:ascii="Bodoni MT" w:hAnsi="Bodoni MT" w:eastAsia="等线" w:cs="Bodoni MT"/>
+          <w:sz w:val="22"/>
+          <w:szCs w:val="22"/>
+        </w:rPr>
+      </w:pPr>
+      <w:r>
+        <w:rPr>
+          <w:rFonts w:hint="default" w:ascii="Bodoni MT" w:hAnsi="Bodoni MT" w:eastAsia="等线" w:cs="Bodoni MT"/>
+          <w:b w:val="0"/>
+          <w:bCs w:val="0"/>
+          <w:i w:val="0"/>
+          <w:iCs w:val="0"/>
+          <w:color w:val="auto"/>
+          <w:kern w:val="0"/>
+          <w:sz w:val="22"/>
+          <w:szCs w:val="22"/>
+          <w:lang w:val="en-US" w:eastAsia="zh-CN" w:bidi="ar"/>
+        </w:rPr>
+        <w:t xml:space="preserve">And also it contains </w:t>
+      </w:r>
+      <w:r>
+        <w:rPr>
+          <w:rFonts w:hint="default" w:ascii="Bodoni MT" w:hAnsi="Bodoni MT" w:eastAsia="等线" w:cs="Bodoni MT"/>
+          <w:b w:val="0"/>
+          <w:bCs w:val="0"/>
+          <w:i/>
+          <w:iCs/>
+          <w:color w:val="auto"/>
+          <w:kern w:val="0"/>
+          <w:sz w:val="22"/>
+          <w:szCs w:val="22"/>
+          <w:lang w:val="en-US" w:eastAsia="zh-CN" w:bidi="ar"/>
+        </w:rPr>
+        <w:t>list of SecurityFilterChain</w:t>
+      </w:r>
+      <w:r>
+        <w:rPr>
+          <w:rFonts w:hint="default" w:ascii="Bodoni MT" w:hAnsi="Bodoni MT" w:eastAsia="等线" w:cs="Bodoni MT"/>
+          <w:b w:val="0"/>
+          <w:bCs w:val="0"/>
+          <w:i w:val="0"/>
+          <w:iCs w:val="0"/>
+          <w:color w:val="auto"/>
+          <w:kern w:val="0"/>
+          <w:sz w:val="22"/>
+          <w:szCs w:val="22"/>
+          <w:lang w:val="en-US" w:eastAsia="zh-CN" w:bidi="ar"/>
+        </w:rPr>
+        <w:t xml:space="preserve"> which means </w:t>
+      </w:r>
+      <w:r>
+        <w:rPr>
+          <w:rFonts w:hint="default" w:ascii="Bodoni MT" w:hAnsi="Bodoni MT" w:eastAsia="等线" w:cs="Bodoni MT"/>
+          <w:b/>
+          <w:bCs/>
+          <w:i/>
+          <w:iCs/>
+          <w:color w:val="auto"/>
+          <w:kern w:val="0"/>
+          <w:sz w:val="22"/>
+          <w:szCs w:val="22"/>
+          <w:lang w:val="en-US" w:eastAsia="zh-CN" w:bidi="ar"/>
+        </w:rPr>
+        <w:t>list of ( list of ( Filter ))</w:t>
+      </w:r>
+      <w:r>
+        <w:rPr>
+          <w:rFonts w:hint="default" w:ascii="Bodoni MT" w:hAnsi="Bodoni MT" w:eastAsia="等线" w:cs="Bodoni MT"/>
+          <w:b w:val="0"/>
+          <w:bCs w:val="0"/>
+          <w:i w:val="0"/>
+          <w:iCs w:val="0"/>
+          <w:color w:val="auto"/>
+          <w:kern w:val="0"/>
+          <w:sz w:val="22"/>
+          <w:szCs w:val="22"/>
+          <w:lang w:val="en-US" w:eastAsia="zh-CN" w:bidi="ar"/>
+        </w:rPr>
+        <w:t>.</w:t>
       </w:r>
     </w:p>
     <w:p>
@@ -11971,79 +13306,6 @@
           <w:szCs w:val="22"/>
         </w:rPr>
       </w:pPr>
-      <w:r>
-        <w:rPr>
-          <w:rFonts w:hint="default" w:ascii="Bodoni MT" w:hAnsi="Bodoni MT" w:eastAsia="等线" w:cs="Bodoni MT"/>
-          <w:color w:val="auto"/>
-          <w:kern w:val="0"/>
-          <w:sz w:val="22"/>
-          <w:szCs w:val="22"/>
-          <w:lang w:val="en-IN" w:eastAsia="zh-CN" w:bidi="ar"/>
-        </w:rPr>
-        <w:t>F</w:t>
-      </w:r>
-    </w:p>
-    <w:p>
-      <w:pPr>
-        <w:keepNext w:val="0"/>
-        <w:keepLines w:val="0"/>
-        <w:widowControl/>
-        <w:numPr>
-          <w:ilvl w:val="0"/>
-          <w:numId w:val="11"/>
-        </w:numPr>
-        <w:suppressLineNumbers w:val="0"/>
-        <w:spacing w:before="0" w:beforeAutospacing="0" w:after="0" w:afterAutospacing="0" w:line="360" w:lineRule="auto"/>
-        <w:ind w:left="420" w:leftChars="0" w:right="0" w:hanging="420" w:firstLineChars="0"/>
-        <w:jc w:val="left"/>
-        <w:rPr>
-          <w:rFonts w:hint="default" w:ascii="Bodoni MT" w:hAnsi="Bodoni MT" w:eastAsia="等线" w:cs="Bodoni MT"/>
-          <w:sz w:val="22"/>
-          <w:szCs w:val="22"/>
-        </w:rPr>
-      </w:pPr>
-      <w:r>
-        <w:rPr>
-          <w:rFonts w:hint="default" w:ascii="Bodoni MT" w:hAnsi="Bodoni MT" w:eastAsia="等线" w:cs="Bodoni MT"/>
-          <w:color w:val="auto"/>
-          <w:kern w:val="0"/>
-          <w:sz w:val="22"/>
-          <w:szCs w:val="22"/>
-          <w:lang w:val="en-IN" w:eastAsia="zh-CN" w:bidi="ar"/>
-        </w:rPr>
-        <w:t>F</w:t>
-      </w:r>
-    </w:p>
-    <w:p>
-      <w:pPr>
-        <w:keepNext w:val="0"/>
-        <w:keepLines w:val="0"/>
-        <w:widowControl/>
-        <w:numPr>
-          <w:ilvl w:val="0"/>
-          <w:numId w:val="11"/>
-        </w:numPr>
-        <w:suppressLineNumbers w:val="0"/>
-        <w:spacing w:before="0" w:beforeAutospacing="0" w:after="0" w:afterAutospacing="0" w:line="360" w:lineRule="auto"/>
-        <w:ind w:left="420" w:leftChars="0" w:right="0" w:hanging="420" w:firstLineChars="0"/>
-        <w:jc w:val="left"/>
-        <w:rPr>
-          <w:rFonts w:hint="default" w:ascii="Bodoni MT" w:hAnsi="Bodoni MT" w:eastAsia="等线" w:cs="Bodoni MT"/>
-          <w:sz w:val="22"/>
-          <w:szCs w:val="22"/>
-        </w:rPr>
-      </w:pPr>
-      <w:r>
-        <w:rPr>
-          <w:rFonts w:hint="default" w:ascii="Bodoni MT" w:hAnsi="Bodoni MT" w:eastAsia="等线" w:cs="Bodoni MT"/>
-          <w:color w:val="auto"/>
-          <w:kern w:val="0"/>
-          <w:sz w:val="22"/>
-          <w:szCs w:val="22"/>
-          <w:lang w:val="en-IN" w:eastAsia="zh-CN" w:bidi="ar"/>
-        </w:rPr>
-        <w:t>f</w:t>
-      </w:r>
     </w:p>
     <w:p>
       <w:pPr>
@@ -12403,6 +13665,146 @@
       </w:pPr>
       <w:rPr>
         <w:rFonts w:hint="default" w:ascii="Wingdings" w:hAnsi="Wingdings"/>
+      </w:rPr>
+    </w:lvl>
+  </w:abstractNum>
+  <w:abstractNum w:abstractNumId="11">
+    <w:nsid w:val="524BD665"/>
+    <w:multiLevelType w:val="multilevel"/>
+    <w:tmpl w:val="524BD665"/>
+    <w:lvl w:ilvl="0" w:tentative="0">
+      <w:start w:val="1"/>
+      <w:numFmt w:val="bullet"/>
+      <w:lvlText w:val=""/>
+      <w:lvlJc w:val="left"/>
+      <w:pPr>
+        <w:tabs>
+          <w:tab w:val="left" w:pos="420"/>
+        </w:tabs>
+        <w:ind w:left="420" w:hanging="420"/>
+      </w:pPr>
+      <w:rPr>
+        <w:rFonts w:hint="default" w:ascii="Wingdings" w:hAnsi="Wingdings" w:cs="Wingdings"/>
+      </w:rPr>
+    </w:lvl>
+    <w:lvl w:ilvl="1" w:tentative="0">
+      <w:start w:val="1"/>
+      <w:numFmt w:val="bullet"/>
+      <w:lvlText w:val="ﻤ"/>
+      <w:lvlJc w:val="left"/>
+      <w:pPr>
+        <w:tabs>
+          <w:tab w:val="left" w:pos="840"/>
+        </w:tabs>
+        <w:ind w:left="840" w:hanging="420"/>
+      </w:pPr>
+      <w:rPr>
+        <w:rFonts w:hint="default" w:ascii="Arial" w:hAnsi="Arial" w:cs="Arial"/>
+      </w:rPr>
+    </w:lvl>
+    <w:lvl w:ilvl="2" w:tentative="0">
+      <w:start w:val="1"/>
+      <w:numFmt w:val="bullet"/>
+      <w:lvlText w:val="ﺀ"/>
+      <w:lvlJc w:val="left"/>
+      <w:pPr>
+        <w:tabs>
+          <w:tab w:val="left" w:pos="1260"/>
+        </w:tabs>
+        <w:ind w:left="1260" w:hanging="420"/>
+      </w:pPr>
+      <w:rPr>
+        <w:rFonts w:hint="default" w:ascii="Arial" w:hAnsi="Arial" w:cs="Arial"/>
+      </w:rPr>
+    </w:lvl>
+    <w:lvl w:ilvl="3" w:tentative="0">
+      <w:start w:val="1"/>
+      <w:numFmt w:val="bullet"/>
+      <w:lvlText w:val="﮺"/>
+      <w:lvlJc w:val="left"/>
+      <w:pPr>
+        <w:tabs>
+          <w:tab w:val="left" w:pos="1680"/>
+        </w:tabs>
+        <w:ind w:left="1680" w:hanging="420"/>
+      </w:pPr>
+      <w:rPr>
+        <w:rFonts w:hint="default" w:ascii="Arial" w:hAnsi="Arial" w:cs="Arial"/>
+      </w:rPr>
+    </w:lvl>
+    <w:lvl w:ilvl="4" w:tentative="0">
+      <w:start w:val="1"/>
+      <w:numFmt w:val="bullet"/>
+      <w:lvlText w:val="꜠"/>
+      <w:lvlJc w:val="left"/>
+      <w:pPr>
+        <w:tabs>
+          <w:tab w:val="left" w:pos="2100"/>
+        </w:tabs>
+        <w:ind w:left="2100" w:hanging="420"/>
+      </w:pPr>
+      <w:rPr>
+        <w:rFonts w:hint="default" w:ascii="Arial" w:hAnsi="Arial" w:cs="Arial"/>
+      </w:rPr>
+    </w:lvl>
+    <w:lvl w:ilvl="5" w:tentative="0">
+      <w:start w:val="1"/>
+      <w:numFmt w:val="bullet"/>
+      <w:lvlText w:val="﯀"/>
+      <w:lvlJc w:val="left"/>
+      <w:pPr>
+        <w:tabs>
+          <w:tab w:val="left" w:pos="2520"/>
+        </w:tabs>
+        <w:ind w:left="2520" w:hanging="420"/>
+      </w:pPr>
+      <w:rPr>
+        <w:rFonts w:hint="default" w:ascii="Arial" w:hAnsi="Arial" w:cs="Arial"/>
+      </w:rPr>
+    </w:lvl>
+    <w:lvl w:ilvl="6" w:tentative="0">
+      <w:start w:val="1"/>
+      <w:numFmt w:val="bullet"/>
+      <w:lvlText w:val="͋"/>
+      <w:lvlJc w:val="left"/>
+      <w:pPr>
+        <w:tabs>
+          <w:tab w:val="left" w:pos="2940"/>
+        </w:tabs>
+        <w:ind w:left="2940" w:hanging="420"/>
+      </w:pPr>
+      <w:rPr>
+        <w:rFonts w:hint="default" w:ascii="Arial" w:hAnsi="Arial" w:cs="Arial"/>
+      </w:rPr>
+    </w:lvl>
+    <w:lvl w:ilvl="7" w:tentative="0">
+      <w:start w:val="1"/>
+      <w:numFmt w:val="bullet"/>
+      <w:lvlText w:val=""/>
+      <w:lvlJc w:val="left"/>
+      <w:pPr>
+        <w:tabs>
+          <w:tab w:val="left" w:pos="3360"/>
+        </w:tabs>
+        <w:ind w:left="3360" w:hanging="420"/>
+      </w:pPr>
+      <w:rPr>
+        <w:rFonts w:hint="default" w:ascii="Wingdings" w:hAnsi="Wingdings" w:cs="Wingdings"/>
+      </w:rPr>
+    </w:lvl>
+    <w:lvl w:ilvl="8" w:tentative="0">
+      <w:start w:val="1"/>
+      <w:numFmt w:val="bullet"/>
+      <w:lvlText w:val=""/>
+      <w:lvlJc w:val="left"/>
+      <w:pPr>
+        <w:tabs>
+          <w:tab w:val="left" w:pos="3780"/>
+        </w:tabs>
+        <w:ind w:left="3780" w:hanging="420"/>
+      </w:pPr>
+      <w:rPr>
+        <w:rFonts w:hint="default" w:ascii="Wingdings" w:hAnsi="Wingdings" w:cs="Wingdings"/>
       </w:rPr>
     </w:lvl>
   </w:abstractNum>
@@ -12439,6 +13841,9 @@
   <w:num w:numId="11">
     <w:abstractNumId w:val="0"/>
   </w:num>
+  <w:num w:numId="12">
+    <w:abstractNumId w:val="11"/>
+  </w:num>
 </w:numbering>
 </file>
 
@@ -12464,7 +13869,7 @@
     <w:lsdException w:qFormat="1" w:uiPriority="0" w:name="heading 8"/>
     <w:lsdException w:qFormat="1" w:uiPriority="0" w:name="heading 9"/>
     <w:lsdException w:qFormat="1" w:unhideWhenUsed="0" w:uiPriority="0" w:semiHidden="0" w:name="index 1"/>
-    <w:lsdException w:unhideWhenUsed="0" w:uiPriority="0" w:semiHidden="0" w:name="index 2"/>
+    <w:lsdException w:qFormat="1" w:unhideWhenUsed="0" w:uiPriority="0" w:semiHidden="0" w:name="index 2"/>
     <w:lsdException w:qFormat="1" w:unhideWhenUsed="0" w:uiPriority="0" w:semiHidden="0" w:name="index 3"/>
     <w:lsdException w:qFormat="1" w:unhideWhenUsed="0" w:uiPriority="0" w:semiHidden="0" w:name="index 4"/>
     <w:lsdException w:qFormat="1" w:unhideWhenUsed="0" w:uiPriority="0" w:semiHidden="0" w:name="index 5"/>
@@ -12477,7 +13882,7 @@
     <w:lsdException w:unhideWhenUsed="0" w:uiPriority="0" w:semiHidden="0" w:name="toc 3"/>
     <w:lsdException w:unhideWhenUsed="0" w:uiPriority="0" w:semiHidden="0" w:name="toc 4"/>
     <w:lsdException w:unhideWhenUsed="0" w:uiPriority="0" w:semiHidden="0" w:name="toc 5"/>
-    <w:lsdException w:unhideWhenUsed="0" w:uiPriority="0" w:semiHidden="0" w:name="toc 6"/>
+    <w:lsdException w:qFormat="1" w:unhideWhenUsed="0" w:uiPriority="0" w:semiHidden="0" w:name="toc 6"/>
     <w:lsdException w:qFormat="1" w:unhideWhenUsed="0" w:uiPriority="0" w:semiHidden="0" w:name="toc 7"/>
     <w:lsdException w:unhideWhenUsed="0" w:uiPriority="0" w:semiHidden="0" w:name="toc 8"/>
     <w:lsdException w:unhideWhenUsed="0" w:uiPriority="0" w:semiHidden="0" w:name="toc 9"/>
@@ -12486,7 +13891,7 @@
     <w:lsdException w:qFormat="1" w:unhideWhenUsed="0" w:uiPriority="0" w:semiHidden="0" w:name="annotation text"/>
     <w:lsdException w:unhideWhenUsed="0" w:uiPriority="0" w:semiHidden="0" w:name="header"/>
     <w:lsdException w:qFormat="1" w:unhideWhenUsed="0" w:uiPriority="0" w:semiHidden="0" w:name="footer"/>
-    <w:lsdException w:unhideWhenUsed="0" w:uiPriority="0" w:semiHidden="0" w:name="index heading"/>
+    <w:lsdException w:qFormat="1" w:unhideWhenUsed="0" w:uiPriority="0" w:semiHidden="0" w:name="index heading"/>
     <w:lsdException w:qFormat="1" w:uiPriority="0" w:name="caption"/>
     <w:lsdException w:qFormat="1" w:unhideWhenUsed="0" w:uiPriority="0" w:semiHidden="0" w:name="table of figures"/>
     <w:lsdException w:qFormat="1" w:unhideWhenUsed="0" w:uiPriority="0" w:semiHidden="0" w:name="envelope address"/>
@@ -12498,7 +13903,7 @@
     <w:lsdException w:qFormat="1" w:unhideWhenUsed="0" w:uiPriority="0" w:semiHidden="0" w:name="endnote reference"/>
     <w:lsdException w:qFormat="1" w:unhideWhenUsed="0" w:uiPriority="0" w:semiHidden="0" w:name="endnote text"/>
     <w:lsdException w:qFormat="1" w:unhideWhenUsed="0" w:uiPriority="0" w:semiHidden="0" w:name="table of authorities"/>
-    <w:lsdException w:unhideWhenUsed="0" w:uiPriority="0" w:semiHidden="0" w:name="macro"/>
+    <w:lsdException w:qFormat="1" w:unhideWhenUsed="0" w:uiPriority="0" w:semiHidden="0" w:name="macro"/>
     <w:lsdException w:unhideWhenUsed="0" w:uiPriority="0" w:semiHidden="0" w:name="toa heading"/>
     <w:lsdException w:qFormat="1" w:unhideWhenUsed="0" w:uiPriority="0" w:semiHidden="0" w:name="List"/>
     <w:lsdException w:qFormat="1" w:unhideWhenUsed="0" w:uiPriority="0" w:semiHidden="0" w:name="List Bullet"/>
@@ -12512,7 +13917,7 @@
     <w:lsdException w:unhideWhenUsed="0" w:uiPriority="0" w:semiHidden="0" w:name="List Bullet 4"/>
     <w:lsdException w:qFormat="1" w:unhideWhenUsed="0" w:uiPriority="0" w:semiHidden="0" w:name="List Bullet 5"/>
     <w:lsdException w:qFormat="1" w:unhideWhenUsed="0" w:uiPriority="0" w:semiHidden="0" w:name="List Number 2"/>
-    <w:lsdException w:unhideWhenUsed="0" w:uiPriority="0" w:semiHidden="0" w:name="List Number 3"/>
+    <w:lsdException w:qFormat="1" w:unhideWhenUsed="0" w:uiPriority="0" w:semiHidden="0" w:name="List Number 3"/>
     <w:lsdException w:qFormat="1" w:unhideWhenUsed="0" w:uiPriority="0" w:semiHidden="0" w:name="List Number 4"/>
     <w:lsdException w:unhideWhenUsed="0" w:uiPriority="0" w:semiHidden="0" w:name="List Number 5"/>
     <w:lsdException w:qFormat="1" w:unhideWhenUsed="0" w:uiPriority="0" w:semiHidden="0" w:name="Title"/>
@@ -12525,14 +13930,14 @@
     <w:lsdException w:qFormat="1" w:unhideWhenUsed="0" w:uiPriority="0" w:semiHidden="0" w:name="List Continue 2"/>
     <w:lsdException w:qFormat="1" w:unhideWhenUsed="0" w:uiPriority="0" w:semiHidden="0" w:name="List Continue 3"/>
     <w:lsdException w:unhideWhenUsed="0" w:uiPriority="0" w:semiHidden="0" w:name="List Continue 4"/>
-    <w:lsdException w:unhideWhenUsed="0" w:uiPriority="0" w:semiHidden="0" w:name="List Continue 5"/>
+    <w:lsdException w:qFormat="1" w:unhideWhenUsed="0" w:uiPriority="0" w:semiHidden="0" w:name="List Continue 5"/>
     <w:lsdException w:qFormat="1" w:unhideWhenUsed="0" w:uiPriority="0" w:semiHidden="0" w:name="Message Header"/>
     <w:lsdException w:qFormat="1" w:unhideWhenUsed="0" w:uiPriority="0" w:semiHidden="0" w:name="Subtitle"/>
     <w:lsdException w:unhideWhenUsed="0" w:uiPriority="0" w:semiHidden="0" w:name="Salutation"/>
     <w:lsdException w:unhideWhenUsed="0" w:uiPriority="0" w:semiHidden="0" w:name="Date"/>
     <w:lsdException w:qFormat="1" w:unhideWhenUsed="0" w:uiPriority="0" w:semiHidden="0" w:name="Body Text First Indent"/>
     <w:lsdException w:qFormat="1" w:unhideWhenUsed="0" w:uiPriority="0" w:semiHidden="0" w:name="Body Text First Indent 2"/>
-    <w:lsdException w:unhideWhenUsed="0" w:uiPriority="0" w:semiHidden="0" w:name="Note Heading"/>
+    <w:lsdException w:qFormat="1" w:unhideWhenUsed="0" w:uiPriority="0" w:semiHidden="0" w:name="Note Heading"/>
     <w:lsdException w:qFormat="1" w:unhideWhenUsed="0" w:uiPriority="0" w:semiHidden="0" w:name="Body Text 2"/>
     <w:lsdException w:qFormat="1" w:unhideWhenUsed="0" w:uiPriority="0" w:semiHidden="0" w:name="Body Text 3"/>
     <w:lsdException w:qFormat="1" w:unhideWhenUsed="0" w:uiPriority="0" w:semiHidden="0" w:name="Body Text Indent 2"/>
@@ -12545,7 +13950,7 @@
     <w:lsdException w:qFormat="1" w:unhideWhenUsed="0" w:uiPriority="0" w:semiHidden="0" w:name="Document Map"/>
     <w:lsdException w:qFormat="1" w:unhideWhenUsed="0" w:uiPriority="0" w:semiHidden="0" w:name="Plain Text"/>
     <w:lsdException w:qFormat="1" w:unhideWhenUsed="0" w:uiPriority="0" w:semiHidden="0" w:name="E-mail Signature"/>
-    <w:lsdException w:unhideWhenUsed="0" w:uiPriority="0" w:semiHidden="0" w:name="Normal (Web)"/>
+    <w:lsdException w:qFormat="1" w:unhideWhenUsed="0" w:uiPriority="0" w:semiHidden="0" w:name="Normal (Web)"/>
     <w:lsdException w:unhideWhenUsed="0" w:uiPriority="0" w:semiHidden="0" w:name="HTML Acronym"/>
     <w:lsdException w:qFormat="1" w:unhideWhenUsed="0" w:uiPriority="0" w:semiHidden="0" w:name="HTML Address"/>
     <w:lsdException w:qFormat="1" w:unhideWhenUsed="0" w:uiPriority="0" w:semiHidden="0" w:name="HTML Cite"/>
@@ -12560,7 +13965,7 @@
     <w:lsdException w:qFormat="1" w:unhideWhenUsed="0" w:uiPriority="0" w:semiHidden="0" w:name="annotation subject"/>
     <w:lsdException w:unhideWhenUsed="0" w:uiPriority="0" w:semiHidden="0" w:name="Table Simple 1"/>
     <w:lsdException w:qFormat="1" w:unhideWhenUsed="0" w:uiPriority="0" w:semiHidden="0" w:name="Table Simple 2"/>
-    <w:lsdException w:unhideWhenUsed="0" w:uiPriority="0" w:semiHidden="0" w:name="Table Simple 3"/>
+    <w:lsdException w:qFormat="1" w:unhideWhenUsed="0" w:uiPriority="0" w:semiHidden="0" w:name="Table Simple 3"/>
     <w:lsdException w:qFormat="1" w:unhideWhenUsed="0" w:uiPriority="0" w:semiHidden="0" w:name="Table Classic 1"/>
     <w:lsdException w:qFormat="1" w:unhideWhenUsed="0" w:uiPriority="0" w:semiHidden="0" w:name="Table Classic 2"/>
     <w:lsdException w:qFormat="1" w:unhideWhenUsed="0" w:uiPriority="0" w:semiHidden="0" w:name="Table Classic 3"/>
@@ -12569,7 +13974,7 @@
     <w:lsdException w:unhideWhenUsed="0" w:uiPriority="0" w:semiHidden="0" w:name="Table Colorful 2"/>
     <w:lsdException w:unhideWhenUsed="0" w:uiPriority="0" w:semiHidden="0" w:name="Table Colorful 3"/>
     <w:lsdException w:unhideWhenUsed="0" w:uiPriority="0" w:semiHidden="0" w:name="Table Columns 1"/>
-    <w:lsdException w:unhideWhenUsed="0" w:uiPriority="0" w:semiHidden="0" w:name="Table Columns 2"/>
+    <w:lsdException w:qFormat="1" w:unhideWhenUsed="0" w:uiPriority="0" w:semiHidden="0" w:name="Table Columns 2"/>
     <w:lsdException w:qFormat="1" w:unhideWhenUsed="0" w:uiPriority="0" w:semiHidden="0" w:name="Table Columns 3"/>
     <w:lsdException w:qFormat="1" w:unhideWhenUsed="0" w:uiPriority="0" w:semiHidden="0" w:name="Table Columns 4"/>
     <w:lsdException w:unhideWhenUsed="0" w:uiPriority="0" w:semiHidden="0" w:name="Table Columns 5"/>
@@ -12578,14 +13983,14 @@
     <w:lsdException w:unhideWhenUsed="0" w:uiPriority="0" w:semiHidden="0" w:name="Table Grid 3"/>
     <w:lsdException w:qFormat="1" w:unhideWhenUsed="0" w:uiPriority="0" w:semiHidden="0" w:name="Table Grid 4"/>
     <w:lsdException w:unhideWhenUsed="0" w:uiPriority="0" w:semiHidden="0" w:name="Table Grid 5"/>
-    <w:lsdException w:unhideWhenUsed="0" w:uiPriority="0" w:semiHidden="0" w:name="Table Grid 6"/>
+    <w:lsdException w:qFormat="1" w:unhideWhenUsed="0" w:uiPriority="0" w:semiHidden="0" w:name="Table Grid 6"/>
     <w:lsdException w:qFormat="1" w:unhideWhenUsed="0" w:uiPriority="0" w:semiHidden="0" w:name="Table Grid 7"/>
     <w:lsdException w:qFormat="1" w:unhideWhenUsed="0" w:uiPriority="0" w:semiHidden="0" w:name="Table Grid 8"/>
     <w:lsdException w:unhideWhenUsed="0" w:uiPriority="0" w:semiHidden="0" w:name="Table List 1"/>
     <w:lsdException w:qFormat="1" w:unhideWhenUsed="0" w:uiPriority="0" w:semiHidden="0" w:name="Table List 2"/>
     <w:lsdException w:unhideWhenUsed="0" w:uiPriority="0" w:semiHidden="0" w:name="Table List 3"/>
     <w:lsdException w:qFormat="1" w:unhideWhenUsed="0" w:uiPriority="0" w:semiHidden="0" w:name="Table List 4"/>
-    <w:lsdException w:unhideWhenUsed="0" w:uiPriority="0" w:semiHidden="0" w:name="Table List 5"/>
+    <w:lsdException w:qFormat="1" w:unhideWhenUsed="0" w:uiPriority="0" w:semiHidden="0" w:name="Table List 5"/>
     <w:lsdException w:unhideWhenUsed="0" w:uiPriority="0" w:semiHidden="0" w:name="Table List 6"/>
     <w:lsdException w:qFormat="1" w:unhideWhenUsed="0" w:uiPriority="0" w:semiHidden="0" w:name="Table List 7"/>
     <w:lsdException w:unhideWhenUsed="0" w:uiPriority="0" w:semiHidden="0" w:name="Table List 8"/>
@@ -12598,8 +14003,8 @@
     <w:lsdException w:qFormat="1" w:unhideWhenUsed="0" w:uiPriority="0" w:semiHidden="0" w:name="Table Subtle 1"/>
     <w:lsdException w:qFormat="1" w:unhideWhenUsed="0" w:uiPriority="0" w:semiHidden="0" w:name="Table Subtle 2"/>
     <w:lsdException w:unhideWhenUsed="0" w:uiPriority="0" w:semiHidden="0" w:name="Table Web 1"/>
-    <w:lsdException w:unhideWhenUsed="0" w:uiPriority="0" w:semiHidden="0" w:name="Table Web 2"/>
-    <w:lsdException w:unhideWhenUsed="0" w:uiPriority="0" w:semiHidden="0" w:name="Table Web 3"/>
+    <w:lsdException w:qFormat="1" w:unhideWhenUsed="0" w:uiPriority="0" w:semiHidden="0" w:name="Table Web 2"/>
+    <w:lsdException w:qFormat="1" w:unhideWhenUsed="0" w:uiPriority="0" w:semiHidden="0" w:name="Table Web 3"/>
     <w:lsdException w:qFormat="1" w:unhideWhenUsed="0" w:uiPriority="0" w:semiHidden="0" w:name="Balloon Text"/>
     <w:lsdException w:unhideWhenUsed="0" w:uiPriority="0" w:semiHidden="0" w:name="Table Grid"/>
     <w:lsdException w:unhideWhenUsed="0" w:uiPriority="0" w:semiHidden="0" w:name="Table Theme"/>
@@ -12607,7 +14012,7 @@
     <w:lsdException w:unhideWhenUsed="0" w:uiPriority="61" w:semiHidden="0" w:name="Light List"/>
     <w:lsdException w:qFormat="1" w:unhideWhenUsed="0" w:uiPriority="62" w:semiHidden="0" w:name="Light Grid"/>
     <w:lsdException w:unhideWhenUsed="0" w:uiPriority="63" w:semiHidden="0" w:name="Medium Shading 1"/>
-    <w:lsdException w:unhideWhenUsed="0" w:uiPriority="64" w:semiHidden="0" w:name="Medium Shading 2"/>
+    <w:lsdException w:qFormat="1" w:unhideWhenUsed="0" w:uiPriority="64" w:semiHidden="0" w:name="Medium Shading 2"/>
     <w:lsdException w:unhideWhenUsed="0" w:uiPriority="65" w:semiHidden="0" w:name="Medium List 1"/>
     <w:lsdException w:unhideWhenUsed="0" w:uiPriority="66" w:semiHidden="0" w:name="Medium List 2"/>
     <w:lsdException w:qFormat="1" w:unhideWhenUsed="0" w:uiPriority="67" w:semiHidden="0" w:name="Medium Grid 1"/>
@@ -12623,7 +14028,7 @@
     <w:lsdException w:qFormat="1" w:unhideWhenUsed="0" w:uiPriority="63" w:semiHidden="0" w:name="Medium Shading 1 Accent 1"/>
     <w:lsdException w:unhideWhenUsed="0" w:uiPriority="64" w:semiHidden="0" w:name="Medium Shading 2 Accent 1"/>
     <w:lsdException w:qFormat="1" w:unhideWhenUsed="0" w:uiPriority="65" w:semiHidden="0" w:name="Medium List 1 Accent 1"/>
-    <w:lsdException w:unhideWhenUsed="0" w:uiPriority="66" w:semiHidden="0" w:name="Medium List 2 Accent 1"/>
+    <w:lsdException w:qFormat="1" w:unhideWhenUsed="0" w:uiPriority="66" w:semiHidden="0" w:name="Medium List 2 Accent 1"/>
     <w:lsdException w:qFormat="1" w:unhideWhenUsed="0" w:uiPriority="67" w:semiHidden="0" w:name="Medium Grid 1 Accent 1"/>
     <w:lsdException w:qFormat="1" w:unhideWhenUsed="0" w:uiPriority="68" w:semiHidden="0" w:name="Medium Grid 2 Accent 1"/>
     <w:lsdException w:qFormat="1" w:unhideWhenUsed="0" w:uiPriority="69" w:semiHidden="0" w:name="Medium Grid 3 Accent 1"/>
@@ -12631,12 +14036,12 @@
     <w:lsdException w:qFormat="1" w:unhideWhenUsed="0" w:uiPriority="71" w:semiHidden="0" w:name="Colorful Shading Accent 1"/>
     <w:lsdException w:qFormat="1" w:unhideWhenUsed="0" w:uiPriority="72" w:semiHidden="0" w:name="Colorful List Accent 1"/>
     <w:lsdException w:qFormat="1" w:unhideWhenUsed="0" w:uiPriority="73" w:semiHidden="0" w:name="Colorful Grid Accent 1"/>
-    <w:lsdException w:unhideWhenUsed="0" w:uiPriority="60" w:semiHidden="0" w:name="Light Shading Accent 2"/>
+    <w:lsdException w:qFormat="1" w:unhideWhenUsed="0" w:uiPriority="60" w:semiHidden="0" w:name="Light Shading Accent 2"/>
     <w:lsdException w:qFormat="1" w:unhideWhenUsed="0" w:uiPriority="61" w:semiHidden="0" w:name="Light List Accent 2"/>
     <w:lsdException w:unhideWhenUsed="0" w:uiPriority="62" w:semiHidden="0" w:name="Light Grid Accent 2"/>
     <w:lsdException w:unhideWhenUsed="0" w:uiPriority="63" w:semiHidden="0" w:name="Medium Shading 1 Accent 2"/>
     <w:lsdException w:unhideWhenUsed="0" w:uiPriority="64" w:semiHidden="0" w:name="Medium Shading 2 Accent 2"/>
-    <w:lsdException w:unhideWhenUsed="0" w:uiPriority="65" w:semiHidden="0" w:name="Medium List 1 Accent 2"/>
+    <w:lsdException w:qFormat="1" w:unhideWhenUsed="0" w:uiPriority="65" w:semiHidden="0" w:name="Medium List 1 Accent 2"/>
     <w:lsdException w:qFormat="1" w:unhideWhenUsed="0" w:uiPriority="66" w:semiHidden="0" w:name="Medium List 2 Accent 2"/>
     <w:lsdException w:unhideWhenUsed="0" w:uiPriority="67" w:semiHidden="0" w:name="Medium Grid 1 Accent 2"/>
     <w:lsdException w:qFormat="1" w:unhideWhenUsed="0" w:uiPriority="68" w:semiHidden="0" w:name="Medium Grid 2 Accent 2"/>
@@ -12648,8 +14053,8 @@
     <w:lsdException w:qFormat="1" w:unhideWhenUsed="0" w:uiPriority="60" w:semiHidden="0" w:name="Light Shading Accent 3"/>
     <w:lsdException w:unhideWhenUsed="0" w:uiPriority="61" w:semiHidden="0" w:name="Light List Accent 3"/>
     <w:lsdException w:qFormat="1" w:unhideWhenUsed="0" w:uiPriority="62" w:semiHidden="0" w:name="Light Grid Accent 3"/>
-    <w:lsdException w:unhideWhenUsed="0" w:uiPriority="63" w:semiHidden="0" w:name="Medium Shading 1 Accent 3"/>
-    <w:lsdException w:unhideWhenUsed="0" w:uiPriority="64" w:semiHidden="0" w:name="Medium Shading 2 Accent 3"/>
+    <w:lsdException w:qFormat="1" w:unhideWhenUsed="0" w:uiPriority="63" w:semiHidden="0" w:name="Medium Shading 1 Accent 3"/>
+    <w:lsdException w:qFormat="1" w:unhideWhenUsed="0" w:uiPriority="64" w:semiHidden="0" w:name="Medium Shading 2 Accent 3"/>
     <w:lsdException w:unhideWhenUsed="0" w:uiPriority="65" w:semiHidden="0" w:name="Medium List 1 Accent 3"/>
     <w:lsdException w:qFormat="1" w:unhideWhenUsed="0" w:uiPriority="66" w:semiHidden="0" w:name="Medium List 2 Accent 3"/>
     <w:lsdException w:unhideWhenUsed="0" w:uiPriority="67" w:semiHidden="0" w:name="Medium Grid 1 Accent 3"/>
@@ -12660,7 +14065,7 @@
     <w:lsdException w:qFormat="1" w:unhideWhenUsed="0" w:uiPriority="72" w:semiHidden="0" w:name="Colorful List Accent 3"/>
     <w:lsdException w:qFormat="1" w:unhideWhenUsed="0" w:uiPriority="73" w:semiHidden="0" w:name="Colorful Grid Accent 3"/>
     <w:lsdException w:qFormat="1" w:unhideWhenUsed="0" w:uiPriority="60" w:semiHidden="0" w:name="Light Shading Accent 4"/>
-    <w:lsdException w:unhideWhenUsed="0" w:uiPriority="61" w:semiHidden="0" w:name="Light List Accent 4"/>
+    <w:lsdException w:qFormat="1" w:unhideWhenUsed="0" w:uiPriority="61" w:semiHidden="0" w:name="Light List Accent 4"/>
     <w:lsdException w:unhideWhenUsed="0" w:uiPriority="62" w:semiHidden="0" w:name="Light Grid Accent 4"/>
     <w:lsdException w:unhideWhenUsed="0" w:uiPriority="63" w:semiHidden="0" w:name="Medium Shading 1 Accent 4"/>
     <w:lsdException w:qFormat="1" w:unhideWhenUsed="0" w:uiPriority="64" w:semiHidden="0" w:name="Medium Shading 2 Accent 4"/>
@@ -12674,10 +14079,10 @@
     <w:lsdException w:qFormat="1" w:unhideWhenUsed="0" w:uiPriority="72" w:semiHidden="0" w:name="Colorful List Accent 4"/>
     <w:lsdException w:qFormat="1" w:unhideWhenUsed="0" w:uiPriority="73" w:semiHidden="0" w:name="Colorful Grid Accent 4"/>
     <w:lsdException w:unhideWhenUsed="0" w:uiPriority="60" w:semiHidden="0" w:name="Light Shading Accent 5"/>
-    <w:lsdException w:unhideWhenUsed="0" w:uiPriority="61" w:semiHidden="0" w:name="Light List Accent 5"/>
-    <w:lsdException w:unhideWhenUsed="0" w:uiPriority="62" w:semiHidden="0" w:name="Light Grid Accent 5"/>
+    <w:lsdException w:qFormat="1" w:unhideWhenUsed="0" w:uiPriority="61" w:semiHidden="0" w:name="Light List Accent 5"/>
+    <w:lsdException w:qFormat="1" w:unhideWhenUsed="0" w:uiPriority="62" w:semiHidden="0" w:name="Light Grid Accent 5"/>
     <w:lsdException w:qFormat="1" w:unhideWhenUsed="0" w:uiPriority="63" w:semiHidden="0" w:name="Medium Shading 1 Accent 5"/>
-    <w:lsdException w:unhideWhenUsed="0" w:uiPriority="64" w:semiHidden="0" w:name="Medium Shading 2 Accent 5"/>
+    <w:lsdException w:qFormat="1" w:unhideWhenUsed="0" w:uiPriority="64" w:semiHidden="0" w:name="Medium Shading 2 Accent 5"/>
     <w:lsdException w:unhideWhenUsed="0" w:uiPriority="65" w:semiHidden="0" w:name="Medium List 1 Accent 5"/>
     <w:lsdException w:unhideWhenUsed="0" w:uiPriority="66" w:semiHidden="0" w:name="Medium List 2 Accent 5"/>
     <w:lsdException w:unhideWhenUsed="0" w:uiPriority="67" w:semiHidden="0" w:name="Medium Grid 1 Accent 5"/>
@@ -13331,6 +14736,7 @@
     <w:name w:val="index 2"/>
     <w:basedOn w:val="1"/>
     <w:next w:val="1"/>
+    <w:qFormat/>
     <w:uiPriority w:val="0"/>
     <w:pPr>
       <w:ind w:left="200" w:leftChars="200"/>
@@ -13410,6 +14816,7 @@
     <w:name w:val="index heading"/>
     <w:basedOn w:val="1"/>
     <w:next w:val="52"/>
+    <w:qFormat/>
     <w:uiPriority w:val="0"/>
     <w:rPr>
       <w:rFonts w:ascii="Arial" w:hAnsi="Arial" w:cs="Arial"/>
@@ -13566,6 +14973,7 @@
   <w:style w:type="paragraph" w:styleId="77">
     <w:name w:val="List Continue 5"/>
     <w:basedOn w:val="1"/>
+    <w:qFormat/>
     <w:uiPriority w:val="0"/>
     <w:pPr>
       <w:spacing w:after="120"/>
@@ -13599,6 +15007,7 @@
   <w:style w:type="paragraph" w:styleId="80">
     <w:name w:val="List Number 3"/>
     <w:basedOn w:val="1"/>
+    <w:qFormat/>
     <w:uiPriority w:val="0"/>
     <w:pPr>
       <w:numPr>
@@ -13632,6 +15041,7 @@
   </w:style>
   <w:style w:type="paragraph" w:styleId="83">
     <w:name w:val="macro"/>
+    <w:qFormat/>
     <w:uiPriority w:val="0"/>
     <w:pPr>
       <w:widowControl w:val="0"/>
@@ -13684,6 +15094,7 @@
   <w:style w:type="paragraph" w:styleId="85">
     <w:name w:val="Normal (Web)"/>
     <w:basedOn w:val="1"/>
+    <w:qFormat/>
     <w:uiPriority w:val="0"/>
     <w:rPr>
       <w:sz w:val="24"/>
@@ -13702,6 +15113,7 @@
     <w:name w:val="Note Heading"/>
     <w:basedOn w:val="1"/>
     <w:next w:val="1"/>
+    <w:qFormat/>
     <w:uiPriority w:val="0"/>
     <w:pPr>
       <w:jc w:val="center"/>
@@ -14713,6 +16125,7 @@
   <w:style w:type="table" w:styleId="105">
     <w:name w:val="Table Columns 2"/>
     <w:basedOn w:val="12"/>
+    <w:qFormat/>
     <w:uiPriority w:val="0"/>
     <w:pPr>
       <w:widowControl w:val="0"/>
@@ -15530,6 +16943,7 @@
   <w:style w:type="table" w:styleId="117">
     <w:name w:val="Table Grid 6"/>
     <w:basedOn w:val="12"/>
+    <w:qFormat/>
     <w:uiPriority w:val="0"/>
     <w:pPr>
       <w:widowControl w:val="0"/>
@@ -16014,6 +17428,7 @@
   <w:style w:type="table" w:styleId="124">
     <w:name w:val="Table List 5"/>
     <w:basedOn w:val="12"/>
+    <w:qFormat/>
     <w:uiPriority w:val="0"/>
     <w:pPr>
       <w:widowControl w:val="0"/>
@@ -16524,6 +17939,7 @@
   <w:style w:type="table" w:styleId="133">
     <w:name w:val="Table Simple 3"/>
     <w:basedOn w:val="12"/>
+    <w:qFormat/>
     <w:uiPriority w:val="0"/>
     <w:pPr>
       <w:widowControl w:val="0"/>
@@ -16792,6 +18208,7 @@
   <w:style w:type="table" w:styleId="138">
     <w:name w:val="Table Web 2"/>
     <w:basedOn w:val="12"/>
+    <w:qFormat/>
     <w:uiPriority w:val="0"/>
     <w:pPr>
       <w:widowControl w:val="0"/>
@@ -16830,6 +18247,7 @@
   <w:style w:type="table" w:styleId="139">
     <w:name w:val="Table Web 3"/>
     <w:basedOn w:val="12"/>
+    <w:qFormat/>
     <w:uiPriority w:val="0"/>
     <w:pPr>
       <w:widowControl w:val="0"/>
@@ -16944,6 +18362,7 @@
     <w:name w:val="toc 6"/>
     <w:basedOn w:val="1"/>
     <w:next w:val="1"/>
+    <w:qFormat/>
     <w:uiPriority w:val="0"/>
     <w:pPr>
       <w:ind w:left="2100" w:leftChars="1000"/>
@@ -17162,6 +18581,7 @@
   <w:style w:type="table" w:styleId="153">
     <w:name w:val="Light Shading Accent 2"/>
     <w:basedOn w:val="12"/>
+    <w:qFormat/>
     <w:uiPriority w:val="60"/>
     <w:rPr>
       <w:color w:val="943634"/>
@@ -17931,6 +19351,7 @@
   <w:style w:type="table" w:styleId="162">
     <w:name w:val="Light List Accent 4"/>
     <w:basedOn w:val="12"/>
+    <w:qFormat/>
     <w:uiPriority w:val="61"/>
     <w:tblPr>
       <w:tblBorders>
@@ -18010,6 +19431,7 @@
   <w:style w:type="table" w:styleId="163">
     <w:name w:val="Light List Accent 5"/>
     <w:basedOn w:val="12"/>
+    <w:qFormat/>
     <w:uiPriority w:val="61"/>
     <w:tblPr>
       <w:tblBorders>
@@ -18755,6 +20177,7 @@
   <w:style w:type="table" w:styleId="170">
     <w:name w:val="Light Grid Accent 5"/>
     <w:basedOn w:val="12"/>
+    <w:qFormat/>
     <w:uiPriority w:val="62"/>
     <w:tblPr>
       <w:tblBorders>
@@ -19269,6 +20692,7 @@
   <w:style w:type="table" w:styleId="175">
     <w:name w:val="Medium Shading 1 Accent 3"/>
     <w:basedOn w:val="12"/>
+    <w:qFormat/>
     <w:uiPriority w:val="63"/>
     <w:tblPr>
       <w:tblBorders>
@@ -19643,6 +21067,7 @@
   <w:style w:type="table" w:styleId="179">
     <w:name w:val="Medium Shading 2"/>
     <w:basedOn w:val="12"/>
+    <w:qFormat/>
     <w:uiPriority w:val="64"/>
     <w:tblPr>
       <w:tblBorders>
@@ -20051,6 +21476,7 @@
   <w:style w:type="table" w:styleId="182">
     <w:name w:val="Medium Shading 2 Accent 3"/>
     <w:basedOn w:val="12"/>
+    <w:qFormat/>
     <w:uiPriority w:val="64"/>
     <w:tblPr>
       <w:tblBorders>
@@ -20324,6 +21750,7 @@
   <w:style w:type="table" w:styleId="184">
     <w:name w:val="Medium Shading 2 Accent 5"/>
     <w:basedOn w:val="12"/>
+    <w:qFormat/>
     <w:uiPriority w:val="64"/>
     <w:tblPr>
       <w:tblBorders>
@@ -20740,6 +22167,7 @@
   <w:style w:type="table" w:styleId="188">
     <w:name w:val="Medium List 1 Accent 2"/>
     <w:basedOn w:val="12"/>
+    <w:qFormat/>
     <w:uiPriority w:val="65"/>
     <w:rPr>
       <w:color w:val="000000"/>
@@ -21211,6 +22639,7 @@
   <w:style w:type="table" w:styleId="194">
     <w:name w:val="Medium List 2 Accent 1"/>
     <w:basedOn w:val="12"/>
+    <w:qFormat/>
     <w:uiPriority w:val="66"/>
     <w:rPr>
       <w:rFonts w:ascii="SimSun" w:hAnsi="SimSun" w:eastAsia="Courier New" w:cs="Times New Roman"/>

</xml_diff>